<commit_message>
Finished filling out notes for first 2 tests
</commit_message>
<xml_diff>
--- a/doc/milestone5/data_forms/brandon and colin.docx
+++ b/doc/milestone5/data_forms/brandon and colin.docx
@@ -4,29 +4,62 @@
   <w:body>
     <w:tbl>
       <w:tblPr>
-        <w:tblStyle w:val="TableGrid"/>
         <w:tblW w:w="0" w:type="auto"/>
-        <w:tblLook w:val="04A0" w:firstRow="1" w:lastRow="0" w:firstColumn="1" w:lastColumn="0" w:noHBand="0" w:noVBand="1"/>
+        <w:tblInd w:w="-15" w:type="dxa"/>
+        <w:tblBorders>
+          <w:top w:val="single" w:sz="4" w:space="0" w:color="00000A"/>
+          <w:left w:val="single" w:sz="4" w:space="0" w:color="00000A"/>
+          <w:bottom w:val="single" w:sz="4" w:space="0" w:color="00000A"/>
+          <w:right w:val="single" w:sz="4" w:space="0" w:color="00000A"/>
+          <w:insideH w:val="single" w:sz="4" w:space="0" w:color="00000A"/>
+          <w:insideV w:val="single" w:sz="4" w:space="0" w:color="00000A"/>
+        </w:tblBorders>
+        <w:tblCellMar>
+          <w:left w:w="93" w:type="dxa"/>
+        </w:tblCellMar>
+        <w:tblLook w:val="0000" w:firstRow="0" w:lastRow="0" w:firstColumn="0" w:lastColumn="0" w:noHBand="0" w:noVBand="0"/>
       </w:tblPr>
       <w:tblGrid>
-        <w:gridCol w:w="3192"/>
-        <w:gridCol w:w="3192"/>
-        <w:gridCol w:w="3192"/>
+        <w:gridCol w:w="3191"/>
+        <w:gridCol w:w="3186"/>
+        <w:gridCol w:w="3198"/>
       </w:tblGrid>
       <w:tr>
         <w:tc>
           <w:tcPr>
-            <w:tcW w:w="3192" w:type="dxa"/>
+            <w:tcW w:w="3191" w:type="dxa"/>
+            <w:tcBorders>
+              <w:top w:val="single" w:sz="4" w:space="0" w:color="00000A"/>
+              <w:left w:val="single" w:sz="4" w:space="0" w:color="00000A"/>
+              <w:bottom w:val="single" w:sz="4" w:space="0" w:color="00000A"/>
+              <w:right w:val="single" w:sz="4" w:space="0" w:color="00000A"/>
+            </w:tcBorders>
+            <w:shd w:val="clear" w:color="auto" w:fill="FFFFFF"/>
+            <w:tcMar>
+              <w:left w:w="93" w:type="dxa"/>
+            </w:tcMar>
           </w:tcPr>
           <w:p>
             <w:r>
               <w:t>Participant: Colin and Brandon</w:t>
             </w:r>
           </w:p>
-        </w:tc>
-        <w:tc>
-          <w:tcPr>
-            <w:tcW w:w="3192" w:type="dxa"/>
+          <w:p/>
+          <w:p/>
+        </w:tc>
+        <w:tc>
+          <w:tcPr>
+            <w:tcW w:w="3186" w:type="dxa"/>
+            <w:tcBorders>
+              <w:top w:val="single" w:sz="4" w:space="0" w:color="00000A"/>
+              <w:left w:val="single" w:sz="4" w:space="0" w:color="00000A"/>
+              <w:bottom w:val="single" w:sz="4" w:space="0" w:color="00000A"/>
+              <w:right w:val="single" w:sz="4" w:space="0" w:color="00000A"/>
+            </w:tcBorders>
+            <w:shd w:val="clear" w:color="auto" w:fill="FFFFFF"/>
+            <w:tcMar>
+              <w:left w:w="93" w:type="dxa"/>
+            </w:tcMar>
           </w:tcPr>
           <w:p>
             <w:r>
@@ -36,7 +69,17 @@
         </w:tc>
         <w:tc>
           <w:tcPr>
-            <w:tcW w:w="3192" w:type="dxa"/>
+            <w:tcW w:w="3198" w:type="dxa"/>
+            <w:tcBorders>
+              <w:top w:val="single" w:sz="4" w:space="0" w:color="00000A"/>
+              <w:left w:val="single" w:sz="4" w:space="0" w:color="00000A"/>
+              <w:bottom w:val="single" w:sz="4" w:space="0" w:color="00000A"/>
+              <w:right w:val="single" w:sz="4" w:space="0" w:color="00000A"/>
+            </w:tcBorders>
+            <w:shd w:val="clear" w:color="auto" w:fill="FFFFFF"/>
+            <w:tcMar>
+              <w:left w:w="93" w:type="dxa"/>
+            </w:tcMar>
           </w:tcPr>
           <w:p>
             <w:r>
@@ -48,7 +91,17 @@
       <w:tr>
         <w:tc>
           <w:tcPr>
-            <w:tcW w:w="3192" w:type="dxa"/>
+            <w:tcW w:w="3191" w:type="dxa"/>
+            <w:tcBorders>
+              <w:top w:val="single" w:sz="4" w:space="0" w:color="00000A"/>
+              <w:left w:val="single" w:sz="4" w:space="0" w:color="00000A"/>
+              <w:bottom w:val="single" w:sz="4" w:space="0" w:color="00000A"/>
+              <w:right w:val="single" w:sz="4" w:space="0" w:color="00000A"/>
+            </w:tcBorders>
+            <w:shd w:val="clear" w:color="auto" w:fill="FFFFFF"/>
+            <w:tcMar>
+              <w:left w:w="93" w:type="dxa"/>
+            </w:tcMar>
           </w:tcPr>
           <w:p>
             <w:pPr>
@@ -66,7 +119,17 @@
         </w:tc>
         <w:tc>
           <w:tcPr>
-            <w:tcW w:w="3192" w:type="dxa"/>
+            <w:tcW w:w="3186" w:type="dxa"/>
+            <w:tcBorders>
+              <w:top w:val="single" w:sz="4" w:space="0" w:color="00000A"/>
+              <w:left w:val="single" w:sz="4" w:space="0" w:color="00000A"/>
+              <w:bottom w:val="single" w:sz="4" w:space="0" w:color="00000A"/>
+              <w:right w:val="single" w:sz="4" w:space="0" w:color="00000A"/>
+            </w:tcBorders>
+            <w:shd w:val="clear" w:color="auto" w:fill="FFFFFF"/>
+            <w:tcMar>
+              <w:left w:w="93" w:type="dxa"/>
+            </w:tcMar>
           </w:tcPr>
           <w:p>
             <w:pPr>
@@ -84,7 +147,17 @@
         </w:tc>
         <w:tc>
           <w:tcPr>
-            <w:tcW w:w="3192" w:type="dxa"/>
+            <w:tcW w:w="3198" w:type="dxa"/>
+            <w:tcBorders>
+              <w:top w:val="single" w:sz="4" w:space="0" w:color="00000A"/>
+              <w:left w:val="single" w:sz="4" w:space="0" w:color="00000A"/>
+              <w:bottom w:val="single" w:sz="4" w:space="0" w:color="00000A"/>
+              <w:right w:val="single" w:sz="4" w:space="0" w:color="00000A"/>
+            </w:tcBorders>
+            <w:shd w:val="clear" w:color="auto" w:fill="FFFFFF"/>
+            <w:tcMar>
+              <w:left w:w="93" w:type="dxa"/>
+            </w:tcMar>
           </w:tcPr>
           <w:p>
             <w:pPr>
@@ -104,7 +177,17 @@
       <w:tr>
         <w:tc>
           <w:tcPr>
-            <w:tcW w:w="3192" w:type="dxa"/>
+            <w:tcW w:w="3191" w:type="dxa"/>
+            <w:tcBorders>
+              <w:top w:val="single" w:sz="4" w:space="0" w:color="00000A"/>
+              <w:left w:val="single" w:sz="4" w:space="0" w:color="00000A"/>
+              <w:bottom w:val="single" w:sz="4" w:space="0" w:color="00000A"/>
+              <w:right w:val="single" w:sz="4" w:space="0" w:color="00000A"/>
+            </w:tcBorders>
+            <w:shd w:val="clear" w:color="auto" w:fill="FFFFFF"/>
+            <w:tcMar>
+              <w:left w:w="93" w:type="dxa"/>
+            </w:tcMar>
           </w:tcPr>
           <w:p>
             <w:r>
@@ -114,7 +197,17 @@
         </w:tc>
         <w:tc>
           <w:tcPr>
-            <w:tcW w:w="3192" w:type="dxa"/>
+            <w:tcW w:w="3186" w:type="dxa"/>
+            <w:tcBorders>
+              <w:top w:val="single" w:sz="4" w:space="0" w:color="00000A"/>
+              <w:left w:val="single" w:sz="4" w:space="0" w:color="00000A"/>
+              <w:bottom w:val="single" w:sz="4" w:space="0" w:color="00000A"/>
+              <w:right w:val="single" w:sz="4" w:space="0" w:color="00000A"/>
+            </w:tcBorders>
+            <w:shd w:val="clear" w:color="auto" w:fill="FFFFFF"/>
+            <w:tcMar>
+              <w:left w:w="93" w:type="dxa"/>
+            </w:tcMar>
           </w:tcPr>
           <w:p>
             <w:r>
@@ -124,7 +217,17 @@
         </w:tc>
         <w:tc>
           <w:tcPr>
-            <w:tcW w:w="3192" w:type="dxa"/>
+            <w:tcW w:w="3198" w:type="dxa"/>
+            <w:tcBorders>
+              <w:top w:val="single" w:sz="4" w:space="0" w:color="00000A"/>
+              <w:left w:val="single" w:sz="4" w:space="0" w:color="00000A"/>
+              <w:bottom w:val="single" w:sz="4" w:space="0" w:color="00000A"/>
+              <w:right w:val="single" w:sz="4" w:space="0" w:color="00000A"/>
+            </w:tcBorders>
+            <w:shd w:val="clear" w:color="auto" w:fill="FFFFFF"/>
+            <w:tcMar>
+              <w:left w:w="93" w:type="dxa"/>
+            </w:tcMar>
           </w:tcPr>
           <w:p>
             <w:r>
@@ -136,7 +239,17 @@
       <w:tr>
         <w:tc>
           <w:tcPr>
-            <w:tcW w:w="3192" w:type="dxa"/>
+            <w:tcW w:w="3191" w:type="dxa"/>
+            <w:tcBorders>
+              <w:top w:val="single" w:sz="4" w:space="0" w:color="00000A"/>
+              <w:left w:val="single" w:sz="4" w:space="0" w:color="00000A"/>
+              <w:bottom w:val="single" w:sz="4" w:space="0" w:color="00000A"/>
+              <w:right w:val="single" w:sz="4" w:space="0" w:color="00000A"/>
+            </w:tcBorders>
+            <w:shd w:val="clear" w:color="auto" w:fill="FFFFFF"/>
+            <w:tcMar>
+              <w:left w:w="93" w:type="dxa"/>
+            </w:tcMar>
           </w:tcPr>
           <w:p>
             <w:r>
@@ -146,7 +259,17 @@
         </w:tc>
         <w:tc>
           <w:tcPr>
-            <w:tcW w:w="3192" w:type="dxa"/>
+            <w:tcW w:w="3186" w:type="dxa"/>
+            <w:tcBorders>
+              <w:top w:val="single" w:sz="4" w:space="0" w:color="00000A"/>
+              <w:left w:val="single" w:sz="4" w:space="0" w:color="00000A"/>
+              <w:bottom w:val="single" w:sz="4" w:space="0" w:color="00000A"/>
+              <w:right w:val="single" w:sz="4" w:space="0" w:color="00000A"/>
+            </w:tcBorders>
+            <w:shd w:val="clear" w:color="auto" w:fill="FFFFFF"/>
+            <w:tcMar>
+              <w:left w:w="93" w:type="dxa"/>
+            </w:tcMar>
           </w:tcPr>
           <w:p>
             <w:r>
@@ -156,7 +279,17 @@
         </w:tc>
         <w:tc>
           <w:tcPr>
-            <w:tcW w:w="3192" w:type="dxa"/>
+            <w:tcW w:w="3198" w:type="dxa"/>
+            <w:tcBorders>
+              <w:top w:val="single" w:sz="4" w:space="0" w:color="00000A"/>
+              <w:left w:val="single" w:sz="4" w:space="0" w:color="00000A"/>
+              <w:bottom w:val="single" w:sz="4" w:space="0" w:color="00000A"/>
+              <w:right w:val="single" w:sz="4" w:space="0" w:color="00000A"/>
+            </w:tcBorders>
+            <w:shd w:val="clear" w:color="auto" w:fill="FFFFFF"/>
+            <w:tcMar>
+              <w:left w:w="93" w:type="dxa"/>
+            </w:tcMar>
           </w:tcPr>
           <w:p>
             <w:r>
@@ -168,7 +301,17 @@
       <w:tr>
         <w:tc>
           <w:tcPr>
-            <w:tcW w:w="3192" w:type="dxa"/>
+            <w:tcW w:w="3191" w:type="dxa"/>
+            <w:tcBorders>
+              <w:top w:val="single" w:sz="4" w:space="0" w:color="00000A"/>
+              <w:left w:val="single" w:sz="4" w:space="0" w:color="00000A"/>
+              <w:bottom w:val="single" w:sz="4" w:space="0" w:color="00000A"/>
+              <w:right w:val="single" w:sz="4" w:space="0" w:color="00000A"/>
+            </w:tcBorders>
+            <w:shd w:val="clear" w:color="auto" w:fill="FFFFFF"/>
+            <w:tcMar>
+              <w:left w:w="93" w:type="dxa"/>
+            </w:tcMar>
           </w:tcPr>
           <w:p>
             <w:r>
@@ -178,7 +321,17 @@
         </w:tc>
         <w:tc>
           <w:tcPr>
-            <w:tcW w:w="3192" w:type="dxa"/>
+            <w:tcW w:w="3186" w:type="dxa"/>
+            <w:tcBorders>
+              <w:top w:val="single" w:sz="4" w:space="0" w:color="00000A"/>
+              <w:left w:val="single" w:sz="4" w:space="0" w:color="00000A"/>
+              <w:bottom w:val="single" w:sz="4" w:space="0" w:color="00000A"/>
+              <w:right w:val="single" w:sz="4" w:space="0" w:color="00000A"/>
+            </w:tcBorders>
+            <w:shd w:val="clear" w:color="auto" w:fill="FFFFFF"/>
+            <w:tcMar>
+              <w:left w:w="93" w:type="dxa"/>
+            </w:tcMar>
           </w:tcPr>
           <w:p>
             <w:r>
@@ -188,7 +341,17 @@
         </w:tc>
         <w:tc>
           <w:tcPr>
-            <w:tcW w:w="3192" w:type="dxa"/>
+            <w:tcW w:w="3198" w:type="dxa"/>
+            <w:tcBorders>
+              <w:top w:val="single" w:sz="4" w:space="0" w:color="00000A"/>
+              <w:left w:val="single" w:sz="4" w:space="0" w:color="00000A"/>
+              <w:bottom w:val="single" w:sz="4" w:space="0" w:color="00000A"/>
+              <w:right w:val="single" w:sz="4" w:space="0" w:color="00000A"/>
+            </w:tcBorders>
+            <w:shd w:val="clear" w:color="auto" w:fill="FFFFFF"/>
+            <w:tcMar>
+              <w:left w:w="93" w:type="dxa"/>
+            </w:tcMar>
           </w:tcPr>
           <w:p>
             <w:r>
@@ -200,7 +363,17 @@
       <w:tr>
         <w:tc>
           <w:tcPr>
-            <w:tcW w:w="3192" w:type="dxa"/>
+            <w:tcW w:w="3191" w:type="dxa"/>
+            <w:tcBorders>
+              <w:top w:val="single" w:sz="4" w:space="0" w:color="00000A"/>
+              <w:left w:val="single" w:sz="4" w:space="0" w:color="00000A"/>
+              <w:bottom w:val="single" w:sz="4" w:space="0" w:color="00000A"/>
+              <w:right w:val="single" w:sz="4" w:space="0" w:color="00000A"/>
+            </w:tcBorders>
+            <w:shd w:val="clear" w:color="auto" w:fill="FFFFFF"/>
+            <w:tcMar>
+              <w:left w:w="93" w:type="dxa"/>
+            </w:tcMar>
           </w:tcPr>
           <w:p>
             <w:r>
@@ -210,7 +383,17 @@
         </w:tc>
         <w:tc>
           <w:tcPr>
-            <w:tcW w:w="3192" w:type="dxa"/>
+            <w:tcW w:w="3186" w:type="dxa"/>
+            <w:tcBorders>
+              <w:top w:val="single" w:sz="4" w:space="0" w:color="00000A"/>
+              <w:left w:val="single" w:sz="4" w:space="0" w:color="00000A"/>
+              <w:bottom w:val="single" w:sz="4" w:space="0" w:color="00000A"/>
+              <w:right w:val="single" w:sz="4" w:space="0" w:color="00000A"/>
+            </w:tcBorders>
+            <w:shd w:val="clear" w:color="auto" w:fill="FFFFFF"/>
+            <w:tcMar>
+              <w:left w:w="93" w:type="dxa"/>
+            </w:tcMar>
           </w:tcPr>
           <w:p>
             <w:r>
@@ -220,7 +403,17 @@
         </w:tc>
         <w:tc>
           <w:tcPr>
-            <w:tcW w:w="3192" w:type="dxa"/>
+            <w:tcW w:w="3198" w:type="dxa"/>
+            <w:tcBorders>
+              <w:top w:val="single" w:sz="4" w:space="0" w:color="00000A"/>
+              <w:left w:val="single" w:sz="4" w:space="0" w:color="00000A"/>
+              <w:bottom w:val="single" w:sz="4" w:space="0" w:color="00000A"/>
+              <w:right w:val="single" w:sz="4" w:space="0" w:color="00000A"/>
+            </w:tcBorders>
+            <w:shd w:val="clear" w:color="auto" w:fill="FFFFFF"/>
+            <w:tcMar>
+              <w:left w:w="93" w:type="dxa"/>
+            </w:tcMar>
           </w:tcPr>
           <w:p>
             <w:r>
@@ -232,7 +425,17 @@
       <w:tr>
         <w:tc>
           <w:tcPr>
-            <w:tcW w:w="3192" w:type="dxa"/>
+            <w:tcW w:w="3191" w:type="dxa"/>
+            <w:tcBorders>
+              <w:top w:val="single" w:sz="4" w:space="0" w:color="00000A"/>
+              <w:left w:val="single" w:sz="4" w:space="0" w:color="00000A"/>
+              <w:bottom w:val="single" w:sz="4" w:space="0" w:color="00000A"/>
+              <w:right w:val="single" w:sz="4" w:space="0" w:color="00000A"/>
+            </w:tcBorders>
+            <w:shd w:val="clear" w:color="auto" w:fill="FFFFFF"/>
+            <w:tcMar>
+              <w:left w:w="93" w:type="dxa"/>
+            </w:tcMar>
           </w:tcPr>
           <w:p>
             <w:r>
@@ -242,7 +445,17 @@
         </w:tc>
         <w:tc>
           <w:tcPr>
-            <w:tcW w:w="3192" w:type="dxa"/>
+            <w:tcW w:w="3186" w:type="dxa"/>
+            <w:tcBorders>
+              <w:top w:val="single" w:sz="4" w:space="0" w:color="00000A"/>
+              <w:left w:val="single" w:sz="4" w:space="0" w:color="00000A"/>
+              <w:bottom w:val="single" w:sz="4" w:space="0" w:color="00000A"/>
+              <w:right w:val="single" w:sz="4" w:space="0" w:color="00000A"/>
+            </w:tcBorders>
+            <w:shd w:val="clear" w:color="auto" w:fill="FFFFFF"/>
+            <w:tcMar>
+              <w:left w:w="93" w:type="dxa"/>
+            </w:tcMar>
           </w:tcPr>
           <w:p>
             <w:r>
@@ -252,7 +465,17 @@
         </w:tc>
         <w:tc>
           <w:tcPr>
-            <w:tcW w:w="3192" w:type="dxa"/>
+            <w:tcW w:w="3198" w:type="dxa"/>
+            <w:tcBorders>
+              <w:top w:val="single" w:sz="4" w:space="0" w:color="00000A"/>
+              <w:left w:val="single" w:sz="4" w:space="0" w:color="00000A"/>
+              <w:bottom w:val="single" w:sz="4" w:space="0" w:color="00000A"/>
+              <w:right w:val="single" w:sz="4" w:space="0" w:color="00000A"/>
+            </w:tcBorders>
+            <w:shd w:val="clear" w:color="auto" w:fill="FFFFFF"/>
+            <w:tcMar>
+              <w:left w:w="93" w:type="dxa"/>
+            </w:tcMar>
           </w:tcPr>
           <w:p>
             <w:r>
@@ -264,7 +487,17 @@
       <w:tr>
         <w:tc>
           <w:tcPr>
-            <w:tcW w:w="3192" w:type="dxa"/>
+            <w:tcW w:w="3191" w:type="dxa"/>
+            <w:tcBorders>
+              <w:top w:val="single" w:sz="4" w:space="0" w:color="00000A"/>
+              <w:left w:val="single" w:sz="4" w:space="0" w:color="00000A"/>
+              <w:bottom w:val="single" w:sz="4" w:space="0" w:color="00000A"/>
+              <w:right w:val="single" w:sz="4" w:space="0" w:color="00000A"/>
+            </w:tcBorders>
+            <w:shd w:val="clear" w:color="auto" w:fill="FFFFFF"/>
+            <w:tcMar>
+              <w:left w:w="93" w:type="dxa"/>
+            </w:tcMar>
           </w:tcPr>
           <w:p>
             <w:r>
@@ -274,7 +507,17 @@
         </w:tc>
         <w:tc>
           <w:tcPr>
-            <w:tcW w:w="3192" w:type="dxa"/>
+            <w:tcW w:w="3186" w:type="dxa"/>
+            <w:tcBorders>
+              <w:top w:val="single" w:sz="4" w:space="0" w:color="00000A"/>
+              <w:left w:val="single" w:sz="4" w:space="0" w:color="00000A"/>
+              <w:bottom w:val="single" w:sz="4" w:space="0" w:color="00000A"/>
+              <w:right w:val="single" w:sz="4" w:space="0" w:color="00000A"/>
+            </w:tcBorders>
+            <w:shd w:val="clear" w:color="auto" w:fill="FFFFFF"/>
+            <w:tcMar>
+              <w:left w:w="93" w:type="dxa"/>
+            </w:tcMar>
           </w:tcPr>
           <w:p>
             <w:r>
@@ -284,7 +527,17 @@
         </w:tc>
         <w:tc>
           <w:tcPr>
-            <w:tcW w:w="3192" w:type="dxa"/>
+            <w:tcW w:w="3198" w:type="dxa"/>
+            <w:tcBorders>
+              <w:top w:val="single" w:sz="4" w:space="0" w:color="00000A"/>
+              <w:left w:val="single" w:sz="4" w:space="0" w:color="00000A"/>
+              <w:bottom w:val="single" w:sz="4" w:space="0" w:color="00000A"/>
+              <w:right w:val="single" w:sz="4" w:space="0" w:color="00000A"/>
+            </w:tcBorders>
+            <w:shd w:val="clear" w:color="auto" w:fill="FFFFFF"/>
+            <w:tcMar>
+              <w:left w:w="93" w:type="dxa"/>
+            </w:tcMar>
           </w:tcPr>
           <w:p>
             <w:r>
@@ -296,7 +549,17 @@
       <w:tr>
         <w:tc>
           <w:tcPr>
-            <w:tcW w:w="3192" w:type="dxa"/>
+            <w:tcW w:w="3191" w:type="dxa"/>
+            <w:tcBorders>
+              <w:top w:val="single" w:sz="4" w:space="0" w:color="00000A"/>
+              <w:left w:val="single" w:sz="4" w:space="0" w:color="00000A"/>
+              <w:bottom w:val="single" w:sz="4" w:space="0" w:color="00000A"/>
+              <w:right w:val="single" w:sz="4" w:space="0" w:color="00000A"/>
+            </w:tcBorders>
+            <w:shd w:val="clear" w:color="auto" w:fill="FFFFFF"/>
+            <w:tcMar>
+              <w:left w:w="93" w:type="dxa"/>
+            </w:tcMar>
           </w:tcPr>
           <w:p>
             <w:r>
@@ -306,7 +569,17 @@
         </w:tc>
         <w:tc>
           <w:tcPr>
-            <w:tcW w:w="3192" w:type="dxa"/>
+            <w:tcW w:w="3186" w:type="dxa"/>
+            <w:tcBorders>
+              <w:top w:val="single" w:sz="4" w:space="0" w:color="00000A"/>
+              <w:left w:val="single" w:sz="4" w:space="0" w:color="00000A"/>
+              <w:bottom w:val="single" w:sz="4" w:space="0" w:color="00000A"/>
+              <w:right w:val="single" w:sz="4" w:space="0" w:color="00000A"/>
+            </w:tcBorders>
+            <w:shd w:val="clear" w:color="auto" w:fill="FFFFFF"/>
+            <w:tcMar>
+              <w:left w:w="93" w:type="dxa"/>
+            </w:tcMar>
           </w:tcPr>
           <w:p>
             <w:r>
@@ -316,9 +589,21 @@
         </w:tc>
         <w:tc>
           <w:tcPr>
-            <w:tcW w:w="3192" w:type="dxa"/>
-          </w:tcPr>
-          <w:p>
+            <w:tcW w:w="3198" w:type="dxa"/>
+            <w:tcBorders>
+              <w:top w:val="single" w:sz="4" w:space="0" w:color="00000A"/>
+              <w:left w:val="single" w:sz="4" w:space="0" w:color="00000A"/>
+              <w:bottom w:val="single" w:sz="4" w:space="0" w:color="00000A"/>
+              <w:right w:val="single" w:sz="4" w:space="0" w:color="00000A"/>
+            </w:tcBorders>
+            <w:shd w:val="clear" w:color="auto" w:fill="FFFFFF"/>
+            <w:tcMar>
+              <w:left w:w="93" w:type="dxa"/>
+            </w:tcMar>
+          </w:tcPr>
+          <w:p>
+            <w:bookmarkStart w:id="0" w:name="__DdeLink__203_882270248"/>
+            <w:bookmarkEnd w:id="0"/>
             <w:r>
               <w:t>No problems</w:t>
             </w:r>
@@ -328,57 +613,1010 @@
       <w:tr>
         <w:tc>
           <w:tcPr>
-            <w:tcW w:w="3192" w:type="dxa"/>
-          </w:tcPr>
-          <w:p>
-            <w:r>
-              <w:t xml:space="preserve">1/8 </w:t>
-            </w:r>
-          </w:p>
-        </w:tc>
-        <w:tc>
-          <w:tcPr>
-            <w:tcW w:w="3192" w:type="dxa"/>
-          </w:tcPr>
-          <w:p>
-            <w:r>
-              <w:t>Repeat for ascend, roll left, and yaw left</w:t>
-            </w:r>
-          </w:p>
-        </w:tc>
-        <w:tc>
-          <w:tcPr>
-            <w:tcW w:w="3192" w:type="dxa"/>
-          </w:tcPr>
-          <w:p>
-            <w:r>
-              <w:t xml:space="preserve">No serious issues here. Brandon appears to be getting somewhat comfortable with the controls, although he did have to </w:t>
+            <w:tcW w:w="3191" w:type="dxa"/>
+            <w:tcBorders>
+              <w:top w:val="single" w:sz="4" w:space="0" w:color="00000A"/>
+              <w:left w:val="single" w:sz="4" w:space="0" w:color="00000A"/>
+              <w:bottom w:val="single" w:sz="4" w:space="0" w:color="00000A"/>
+              <w:right w:val="single" w:sz="4" w:space="0" w:color="00000A"/>
+            </w:tcBorders>
+            <w:shd w:val="clear" w:color="auto" w:fill="FFFFFF"/>
+            <w:tcMar>
+              <w:left w:w="93" w:type="dxa"/>
+            </w:tcMar>
+          </w:tcPr>
+          <w:p>
+            <w:r>
+              <w:t>1/8</w:t>
+            </w:r>
+          </w:p>
+        </w:tc>
+        <w:tc>
+          <w:tcPr>
+            <w:tcW w:w="3186" w:type="dxa"/>
+            <w:tcBorders>
+              <w:top w:val="single" w:sz="4" w:space="0" w:color="00000A"/>
+              <w:left w:val="single" w:sz="4" w:space="0" w:color="00000A"/>
+              <w:bottom w:val="single" w:sz="4" w:space="0" w:color="00000A"/>
+              <w:right w:val="single" w:sz="4" w:space="0" w:color="00000A"/>
+            </w:tcBorders>
+            <w:shd w:val="clear" w:color="auto" w:fill="FFFFFF"/>
+            <w:tcMar>
+              <w:left w:w="93" w:type="dxa"/>
+            </w:tcMar>
+          </w:tcPr>
+          <w:p>
+            <w:r>
+              <w:t>Exit the game</w:t>
+            </w:r>
+          </w:p>
+        </w:tc>
+        <w:tc>
+          <w:tcPr>
+            <w:tcW w:w="3198" w:type="dxa"/>
+            <w:tcBorders>
+              <w:top w:val="single" w:sz="4" w:space="0" w:color="00000A"/>
+              <w:left w:val="single" w:sz="4" w:space="0" w:color="00000A"/>
+              <w:bottom w:val="single" w:sz="4" w:space="0" w:color="00000A"/>
+              <w:right w:val="single" w:sz="4" w:space="0" w:color="00000A"/>
+            </w:tcBorders>
+            <w:shd w:val="clear" w:color="auto" w:fill="FFFFFF"/>
+            <w:tcMar>
+              <w:left w:w="93" w:type="dxa"/>
+            </w:tcMar>
+          </w:tcPr>
+          <w:p>
+            <w:r>
+              <w:t>Pressed escape, game closed.</w:t>
+            </w:r>
+          </w:p>
+        </w:tc>
+      </w:tr>
+      <w:tr>
+        <w:tc>
+          <w:tcPr>
+            <w:tcW w:w="3191" w:type="dxa"/>
+            <w:tcBorders>
+              <w:top w:val="nil"/>
+              <w:left w:val="single" w:sz="4" w:space="0" w:color="00000A"/>
+              <w:bottom w:val="single" w:sz="4" w:space="0" w:color="00000A"/>
+              <w:right w:val="single" w:sz="4" w:space="0" w:color="00000A"/>
+            </w:tcBorders>
+            <w:shd w:val="clear" w:color="auto" w:fill="FFFFFF"/>
+            <w:tcMar>
+              <w:left w:w="93" w:type="dxa"/>
+            </w:tcMar>
+          </w:tcPr>
+          <w:p>
+            <w:r>
+              <w:t>2/1</w:t>
+            </w:r>
+          </w:p>
+        </w:tc>
+        <w:tc>
+          <w:tcPr>
+            <w:tcW w:w="3186" w:type="dxa"/>
+            <w:tcBorders>
+              <w:top w:val="nil"/>
+              <w:left w:val="single" w:sz="4" w:space="0" w:color="00000A"/>
+              <w:bottom w:val="single" w:sz="4" w:space="0" w:color="00000A"/>
+              <w:right w:val="single" w:sz="4" w:space="0" w:color="00000A"/>
+            </w:tcBorders>
+            <w:shd w:val="clear" w:color="auto" w:fill="FFFFFF"/>
+            <w:tcMar>
+              <w:left w:w="93" w:type="dxa"/>
+            </w:tcMar>
+          </w:tcPr>
+          <w:p>
+            <w:r>
+              <w:t>Launch the game by typing “python spaceSimulator.py”</w:t>
+            </w:r>
+          </w:p>
+        </w:tc>
+        <w:tc>
+          <w:tcPr>
+            <w:tcW w:w="3198" w:type="dxa"/>
+            <w:tcBorders>
+              <w:top w:val="nil"/>
+              <w:left w:val="single" w:sz="4" w:space="0" w:color="00000A"/>
+              <w:bottom w:val="single" w:sz="4" w:space="0" w:color="00000A"/>
+              <w:right w:val="single" w:sz="4" w:space="0" w:color="00000A"/>
+            </w:tcBorders>
+            <w:shd w:val="clear" w:color="auto" w:fill="FFFFFF"/>
+            <w:tcMar>
+              <w:left w:w="93" w:type="dxa"/>
+            </w:tcMar>
+          </w:tcPr>
+          <w:p>
+            <w:r>
+              <w:t>No issues</w:t>
+            </w:r>
+          </w:p>
+        </w:tc>
+      </w:tr>
+      <w:tr>
+        <w:tc>
+          <w:tcPr>
+            <w:tcW w:w="3191" w:type="dxa"/>
+            <w:tcBorders>
+              <w:top w:val="nil"/>
+              <w:left w:val="single" w:sz="4" w:space="0" w:color="00000A"/>
+              <w:bottom w:val="single" w:sz="4" w:space="0" w:color="00000A"/>
+              <w:right w:val="single" w:sz="4" w:space="0" w:color="00000A"/>
+            </w:tcBorders>
+            <w:shd w:val="clear" w:color="auto" w:fill="FFFFFF"/>
+            <w:tcMar>
+              <w:left w:w="93" w:type="dxa"/>
+            </w:tcMar>
+          </w:tcPr>
+          <w:p>
+            <w:r>
+              <w:lastRenderedPageBreak/>
+              <w:t>2/2</w:t>
+            </w:r>
+          </w:p>
+        </w:tc>
+        <w:tc>
+          <w:tcPr>
+            <w:tcW w:w="3186" w:type="dxa"/>
+            <w:tcBorders>
+              <w:top w:val="nil"/>
+              <w:left w:val="single" w:sz="4" w:space="0" w:color="00000A"/>
+              <w:bottom w:val="single" w:sz="4" w:space="0" w:color="00000A"/>
+              <w:right w:val="single" w:sz="4" w:space="0" w:color="00000A"/>
+            </w:tcBorders>
+            <w:shd w:val="clear" w:color="auto" w:fill="FFFFFF"/>
+            <w:tcMar>
+              <w:left w:w="93" w:type="dxa"/>
+            </w:tcMar>
+          </w:tcPr>
+          <w:p>
+            <w:r>
+              <w:t>Pause the game</w:t>
+            </w:r>
+          </w:p>
+        </w:tc>
+        <w:tc>
+          <w:tcPr>
+            <w:tcW w:w="3198" w:type="dxa"/>
+            <w:tcBorders>
+              <w:top w:val="nil"/>
+              <w:left w:val="single" w:sz="4" w:space="0" w:color="00000A"/>
+              <w:bottom w:val="single" w:sz="4" w:space="0" w:color="00000A"/>
+              <w:right w:val="single" w:sz="4" w:space="0" w:color="00000A"/>
+            </w:tcBorders>
+            <w:shd w:val="clear" w:color="auto" w:fill="FFFFFF"/>
+            <w:tcMar>
+              <w:left w:w="93" w:type="dxa"/>
+            </w:tcMar>
+          </w:tcPr>
+          <w:p>
+            <w:r>
+              <w:t>No Issues</w:t>
+            </w:r>
+          </w:p>
+          <w:p/>
+          <w:p/>
+          <w:p/>
+          <w:p/>
+          <w:p/>
+        </w:tc>
+      </w:tr>
+      <w:tr>
+        <w:tc>
+          <w:tcPr>
+            <w:tcW w:w="3191" w:type="dxa"/>
+            <w:tcBorders>
+              <w:top w:val="nil"/>
+              <w:left w:val="single" w:sz="4" w:space="0" w:color="00000A"/>
+              <w:bottom w:val="single" w:sz="4" w:space="0" w:color="00000A"/>
+              <w:right w:val="single" w:sz="4" w:space="0" w:color="00000A"/>
+            </w:tcBorders>
+            <w:shd w:val="clear" w:color="auto" w:fill="FFFFFF"/>
+            <w:tcMar>
+              <w:left w:w="93" w:type="dxa"/>
+            </w:tcMar>
+          </w:tcPr>
+          <w:p>
+            <w:r>
+              <w:t>2/3</w:t>
+            </w:r>
+          </w:p>
+        </w:tc>
+        <w:tc>
+          <w:tcPr>
+            <w:tcW w:w="3186" w:type="dxa"/>
+            <w:tcBorders>
+              <w:top w:val="nil"/>
+              <w:left w:val="single" w:sz="4" w:space="0" w:color="00000A"/>
+              <w:bottom w:val="single" w:sz="4" w:space="0" w:color="00000A"/>
+              <w:right w:val="single" w:sz="4" w:space="0" w:color="00000A"/>
+            </w:tcBorders>
+            <w:shd w:val="clear" w:color="auto" w:fill="FFFFFF"/>
+            <w:tcMar>
+              <w:left w:w="93" w:type="dxa"/>
+            </w:tcMar>
+          </w:tcPr>
+          <w:p>
+            <w:r>
+              <w:t>Review controls</w:t>
+            </w:r>
+          </w:p>
+        </w:tc>
+        <w:tc>
+          <w:tcPr>
+            <w:tcW w:w="3198" w:type="dxa"/>
+            <w:tcBorders>
+              <w:top w:val="nil"/>
+              <w:left w:val="single" w:sz="4" w:space="0" w:color="00000A"/>
+              <w:bottom w:val="single" w:sz="4" w:space="0" w:color="00000A"/>
+              <w:right w:val="single" w:sz="4" w:space="0" w:color="00000A"/>
+            </w:tcBorders>
+            <w:shd w:val="clear" w:color="auto" w:fill="FFFFFF"/>
+            <w:tcMar>
+              <w:left w:w="93" w:type="dxa"/>
+            </w:tcMar>
+          </w:tcPr>
+          <w:p>
+            <w:r>
+              <w:t>No issues</w:t>
+            </w:r>
+          </w:p>
+          <w:p/>
+        </w:tc>
+      </w:tr>
+      <w:tr>
+        <w:tc>
+          <w:tcPr>
+            <w:tcW w:w="3191" w:type="dxa"/>
+            <w:tcBorders>
+              <w:top w:val="nil"/>
+              <w:left w:val="single" w:sz="4" w:space="0" w:color="00000A"/>
+              <w:bottom w:val="single" w:sz="4" w:space="0" w:color="00000A"/>
+              <w:right w:val="single" w:sz="4" w:space="0" w:color="00000A"/>
+            </w:tcBorders>
+            <w:shd w:val="clear" w:color="auto" w:fill="FFFFFF"/>
+            <w:tcMar>
+              <w:left w:w="93" w:type="dxa"/>
+            </w:tcMar>
+          </w:tcPr>
+          <w:p>
+            <w:r>
+              <w:t>2/4</w:t>
+            </w:r>
+          </w:p>
+        </w:tc>
+        <w:tc>
+          <w:tcPr>
+            <w:tcW w:w="3186" w:type="dxa"/>
+            <w:tcBorders>
+              <w:top w:val="nil"/>
+              <w:left w:val="single" w:sz="4" w:space="0" w:color="00000A"/>
+              <w:bottom w:val="single" w:sz="4" w:space="0" w:color="00000A"/>
+              <w:right w:val="single" w:sz="4" w:space="0" w:color="00000A"/>
+            </w:tcBorders>
+            <w:shd w:val="clear" w:color="auto" w:fill="FFFFFF"/>
+            <w:tcMar>
+              <w:left w:w="93" w:type="dxa"/>
+            </w:tcMar>
+          </w:tcPr>
+          <w:p>
+            <w:r>
+              <w:t>Resume game</w:t>
+            </w:r>
+          </w:p>
+        </w:tc>
+        <w:tc>
+          <w:tcPr>
+            <w:tcW w:w="3198" w:type="dxa"/>
+            <w:tcBorders>
+              <w:top w:val="nil"/>
+              <w:left w:val="single" w:sz="4" w:space="0" w:color="00000A"/>
+              <w:bottom w:val="single" w:sz="4" w:space="0" w:color="00000A"/>
+              <w:right w:val="single" w:sz="4" w:space="0" w:color="00000A"/>
+            </w:tcBorders>
+            <w:shd w:val="clear" w:color="auto" w:fill="FFFFFF"/>
+            <w:tcMar>
+              <w:left w:w="93" w:type="dxa"/>
+            </w:tcMar>
+          </w:tcPr>
+          <w:p>
+            <w:r>
+              <w:t>No issues</w:t>
+            </w:r>
+          </w:p>
+          <w:p/>
+        </w:tc>
+      </w:tr>
+      <w:tr>
+        <w:tc>
+          <w:tcPr>
+            <w:tcW w:w="3191" w:type="dxa"/>
+            <w:tcBorders>
+              <w:top w:val="nil"/>
+              <w:left w:val="single" w:sz="4" w:space="0" w:color="00000A"/>
+              <w:bottom w:val="single" w:sz="4" w:space="0" w:color="00000A"/>
+              <w:right w:val="single" w:sz="4" w:space="0" w:color="00000A"/>
+            </w:tcBorders>
+            <w:shd w:val="clear" w:color="auto" w:fill="FFFFFF"/>
+            <w:tcMar>
+              <w:left w:w="93" w:type="dxa"/>
+            </w:tcMar>
+          </w:tcPr>
+          <w:p>
+            <w:r>
+              <w:t>2/5</w:t>
+            </w:r>
+          </w:p>
+        </w:tc>
+        <w:tc>
+          <w:tcPr>
+            <w:tcW w:w="3186" w:type="dxa"/>
+            <w:tcBorders>
+              <w:top w:val="nil"/>
+              <w:left w:val="single" w:sz="4" w:space="0" w:color="00000A"/>
+              <w:bottom w:val="single" w:sz="4" w:space="0" w:color="00000A"/>
+              <w:right w:val="single" w:sz="4" w:space="0" w:color="00000A"/>
+            </w:tcBorders>
+            <w:shd w:val="clear" w:color="auto" w:fill="FFFFFF"/>
+            <w:tcMar>
+              <w:left w:w="93" w:type="dxa"/>
+            </w:tcMar>
+          </w:tcPr>
+          <w:p>
+            <w:r>
+              <w:t>Pitch the ship up until the angular velocity vector reads at least 1.0</w:t>
+            </w:r>
+          </w:p>
+        </w:tc>
+        <w:tc>
+          <w:tcPr>
+            <w:tcW w:w="3198" w:type="dxa"/>
+            <w:tcBorders>
+              <w:top w:val="nil"/>
+              <w:left w:val="single" w:sz="4" w:space="0" w:color="00000A"/>
+              <w:bottom w:val="single" w:sz="4" w:space="0" w:color="00000A"/>
+              <w:right w:val="single" w:sz="4" w:space="0" w:color="00000A"/>
+            </w:tcBorders>
+            <w:shd w:val="clear" w:color="auto" w:fill="FFFFFF"/>
+            <w:tcMar>
+              <w:left w:w="93" w:type="dxa"/>
+            </w:tcMar>
+          </w:tcPr>
+          <w:p>
+            <w:r>
+              <w:t>Pressed the correct key to pitch upward, but gained excessive speed</w:t>
+            </w:r>
+          </w:p>
+          <w:p/>
+        </w:tc>
+      </w:tr>
+      <w:tr>
+        <w:tc>
+          <w:tcPr>
+            <w:tcW w:w="3191" w:type="dxa"/>
+            <w:tcBorders>
+              <w:top w:val="nil"/>
+              <w:left w:val="single" w:sz="4" w:space="0" w:color="00000A"/>
+              <w:bottom w:val="single" w:sz="4" w:space="0" w:color="00000A"/>
+              <w:right w:val="single" w:sz="4" w:space="0" w:color="00000A"/>
+            </w:tcBorders>
+            <w:shd w:val="clear" w:color="auto" w:fill="FFFFFF"/>
+            <w:tcMar>
+              <w:left w:w="93" w:type="dxa"/>
+            </w:tcMar>
+          </w:tcPr>
+          <w:p>
+            <w:r>
+              <w:t>2/6</w:t>
+            </w:r>
+          </w:p>
+        </w:tc>
+        <w:tc>
+          <w:tcPr>
+            <w:tcW w:w="3186" w:type="dxa"/>
+            <w:tcBorders>
+              <w:top w:val="nil"/>
+              <w:left w:val="single" w:sz="4" w:space="0" w:color="00000A"/>
+              <w:bottom w:val="single" w:sz="4" w:space="0" w:color="00000A"/>
+              <w:right w:val="single" w:sz="4" w:space="0" w:color="00000A"/>
+            </w:tcBorders>
+            <w:shd w:val="clear" w:color="auto" w:fill="FFFFFF"/>
+            <w:tcMar>
+              <w:left w:w="93" w:type="dxa"/>
+            </w:tcMar>
+          </w:tcPr>
+          <w:p>
+            <w:r>
+              <w:t>After the ship rotates 360 degrees, stop the ship.</w:t>
+            </w:r>
+          </w:p>
+        </w:tc>
+        <w:tc>
+          <w:tcPr>
+            <w:tcW w:w="3198" w:type="dxa"/>
+            <w:tcBorders>
+              <w:top w:val="nil"/>
+              <w:left w:val="single" w:sz="4" w:space="0" w:color="00000A"/>
+              <w:bottom w:val="single" w:sz="4" w:space="0" w:color="00000A"/>
+              <w:right w:val="single" w:sz="4" w:space="0" w:color="00000A"/>
+            </w:tcBorders>
+            <w:shd w:val="clear" w:color="auto" w:fill="FFFFFF"/>
+            <w:tcMar>
+              <w:left w:w="93" w:type="dxa"/>
+            </w:tcMar>
+          </w:tcPr>
+          <w:p>
+            <w:r>
+              <w:t>Didn’t slow down quick enough, but eventually corrected back to the start point</w:t>
+            </w:r>
+          </w:p>
+          <w:p/>
+          <w:p/>
+          <w:p/>
+          <w:p/>
+          <w:p/>
+        </w:tc>
+      </w:tr>
+      <w:tr>
+        <w:tc>
+          <w:tcPr>
+            <w:tcW w:w="3191" w:type="dxa"/>
+            <w:tcBorders>
+              <w:top w:val="nil"/>
+              <w:left w:val="single" w:sz="4" w:space="0" w:color="00000A"/>
+              <w:bottom w:val="single" w:sz="4" w:space="0" w:color="00000A"/>
+              <w:right w:val="single" w:sz="4" w:space="0" w:color="00000A"/>
+            </w:tcBorders>
+            <w:shd w:val="clear" w:color="auto" w:fill="FFFFFF"/>
+            <w:tcMar>
+              <w:left w:w="93" w:type="dxa"/>
+            </w:tcMar>
+          </w:tcPr>
+          <w:p>
+            <w:r>
+              <w:t>2/7</w:t>
+            </w:r>
+          </w:p>
+        </w:tc>
+        <w:tc>
+          <w:tcPr>
+            <w:tcW w:w="3186" w:type="dxa"/>
+            <w:tcBorders>
+              <w:top w:val="nil"/>
+              <w:left w:val="single" w:sz="4" w:space="0" w:color="00000A"/>
+              <w:bottom w:val="single" w:sz="4" w:space="0" w:color="00000A"/>
+              <w:right w:val="single" w:sz="4" w:space="0" w:color="00000A"/>
+            </w:tcBorders>
+            <w:shd w:val="clear" w:color="auto" w:fill="FFFFFF"/>
+            <w:tcMar>
+              <w:left w:w="93" w:type="dxa"/>
+            </w:tcMar>
+          </w:tcPr>
+          <w:p>
+            <w:r>
+              <w:t>Yaw the craft until the angular velocity vector reads at least 1.0</w:t>
+            </w:r>
+          </w:p>
+        </w:tc>
+        <w:tc>
+          <w:tcPr>
+            <w:tcW w:w="3198" w:type="dxa"/>
+            <w:tcBorders>
+              <w:top w:val="nil"/>
+              <w:left w:val="single" w:sz="4" w:space="0" w:color="00000A"/>
+              <w:bottom w:val="single" w:sz="4" w:space="0" w:color="00000A"/>
+              <w:right w:val="single" w:sz="4" w:space="0" w:color="00000A"/>
+            </w:tcBorders>
+            <w:shd w:val="clear" w:color="auto" w:fill="FFFFFF"/>
+            <w:tcMar>
+              <w:left w:w="93" w:type="dxa"/>
+            </w:tcMar>
+          </w:tcPr>
+          <w:p>
+            <w:r>
+              <w:t>Pressed correct key</w:t>
+            </w:r>
+          </w:p>
+          <w:p/>
+          <w:p/>
+          <w:p/>
+          <w:p/>
+          <w:p/>
+        </w:tc>
+      </w:tr>
+      <w:tr>
+        <w:tc>
+          <w:tcPr>
+            <w:tcW w:w="3191" w:type="dxa"/>
+            <w:tcBorders>
+              <w:top w:val="nil"/>
+              <w:left w:val="single" w:sz="4" w:space="0" w:color="00000A"/>
+              <w:bottom w:val="single" w:sz="4" w:space="0" w:color="00000A"/>
+              <w:right w:val="single" w:sz="4" w:space="0" w:color="00000A"/>
+            </w:tcBorders>
+            <w:shd w:val="clear" w:color="auto" w:fill="FFFFFF"/>
+            <w:tcMar>
+              <w:left w:w="93" w:type="dxa"/>
+            </w:tcMar>
+          </w:tcPr>
+          <w:p>
+            <w:r>
+              <w:lastRenderedPageBreak/>
+              <w:t>2/8</w:t>
+            </w:r>
+          </w:p>
+        </w:tc>
+        <w:tc>
+          <w:tcPr>
+            <w:tcW w:w="3186" w:type="dxa"/>
+            <w:tcBorders>
+              <w:top w:val="nil"/>
+              <w:left w:val="single" w:sz="4" w:space="0" w:color="00000A"/>
+              <w:bottom w:val="single" w:sz="4" w:space="0" w:color="00000A"/>
+              <w:right w:val="single" w:sz="4" w:space="0" w:color="00000A"/>
+            </w:tcBorders>
+            <w:shd w:val="clear" w:color="auto" w:fill="FFFFFF"/>
+            <w:tcMar>
+              <w:left w:w="93" w:type="dxa"/>
+            </w:tcMar>
+          </w:tcPr>
+          <w:p>
+            <w:r>
+              <w:t>After the ship rotates 360 degrees, stop the ship.</w:t>
+            </w:r>
+          </w:p>
+        </w:tc>
+        <w:tc>
+          <w:tcPr>
+            <w:tcW w:w="3198" w:type="dxa"/>
+            <w:tcBorders>
+              <w:top w:val="nil"/>
+              <w:left w:val="single" w:sz="4" w:space="0" w:color="00000A"/>
+              <w:bottom w:val="single" w:sz="4" w:space="0" w:color="00000A"/>
+              <w:right w:val="single" w:sz="4" w:space="0" w:color="00000A"/>
+            </w:tcBorders>
+            <w:shd w:val="clear" w:color="auto" w:fill="FFFFFF"/>
+            <w:tcMar>
+              <w:left w:w="93" w:type="dxa"/>
+            </w:tcMar>
+          </w:tcPr>
+          <w:p>
+            <w:r>
+              <w:t>Stopped almost perfectly</w:t>
+            </w:r>
+          </w:p>
+          <w:p/>
+          <w:p/>
+          <w:p/>
+          <w:p/>
+          <w:p/>
+        </w:tc>
+      </w:tr>
+      <w:tr>
+        <w:tc>
+          <w:tcPr>
+            <w:tcW w:w="3191" w:type="dxa"/>
+            <w:tcBorders>
+              <w:top w:val="nil"/>
+              <w:left w:val="single" w:sz="4" w:space="0" w:color="00000A"/>
+              <w:bottom w:val="single" w:sz="4" w:space="0" w:color="00000A"/>
+              <w:right w:val="single" w:sz="4" w:space="0" w:color="00000A"/>
+            </w:tcBorders>
+            <w:shd w:val="clear" w:color="auto" w:fill="FFFFFF"/>
+            <w:tcMar>
+              <w:left w:w="93" w:type="dxa"/>
+            </w:tcMar>
+          </w:tcPr>
+          <w:p>
+            <w:r>
+              <w:t>2/9</w:t>
+            </w:r>
+          </w:p>
+        </w:tc>
+        <w:tc>
+          <w:tcPr>
+            <w:tcW w:w="3186" w:type="dxa"/>
+            <w:tcBorders>
+              <w:top w:val="nil"/>
+              <w:left w:val="single" w:sz="4" w:space="0" w:color="00000A"/>
+              <w:bottom w:val="single" w:sz="4" w:space="0" w:color="00000A"/>
+              <w:right w:val="single" w:sz="4" w:space="0" w:color="00000A"/>
+            </w:tcBorders>
+            <w:shd w:val="clear" w:color="auto" w:fill="FFFFFF"/>
+            <w:tcMar>
+              <w:left w:w="93" w:type="dxa"/>
+            </w:tcMar>
+          </w:tcPr>
+          <w:p>
+            <w:r>
+              <w:t>Exit the game</w:t>
+            </w:r>
+          </w:p>
+        </w:tc>
+        <w:tc>
+          <w:tcPr>
+            <w:tcW w:w="3198" w:type="dxa"/>
+            <w:tcBorders>
+              <w:top w:val="nil"/>
+              <w:left w:val="single" w:sz="4" w:space="0" w:color="00000A"/>
+              <w:bottom w:val="single" w:sz="4" w:space="0" w:color="00000A"/>
+              <w:right w:val="single" w:sz="4" w:space="0" w:color="00000A"/>
+            </w:tcBorders>
+            <w:shd w:val="clear" w:color="auto" w:fill="FFFFFF"/>
+            <w:tcMar>
+              <w:left w:w="93" w:type="dxa"/>
+            </w:tcMar>
+          </w:tcPr>
+          <w:p>
+            <w:r>
+              <w:t>No issues</w:t>
+            </w:r>
+          </w:p>
+          <w:p/>
+          <w:p/>
+          <w:p/>
+          <w:p/>
+          <w:p/>
+        </w:tc>
+      </w:tr>
+      <w:tr>
+        <w:tc>
+          <w:tcPr>
+            <w:tcW w:w="3191" w:type="dxa"/>
+            <w:tcBorders>
+              <w:top w:val="single" w:sz="4" w:space="0" w:color="00000A"/>
+              <w:left w:val="single" w:sz="4" w:space="0" w:color="00000A"/>
+              <w:bottom w:val="single" w:sz="4" w:space="0" w:color="00000A"/>
+              <w:right w:val="single" w:sz="4" w:space="0" w:color="00000A"/>
+            </w:tcBorders>
+            <w:shd w:val="clear" w:color="auto" w:fill="FFFFFF"/>
+            <w:tcMar>
+              <w:left w:w="93" w:type="dxa"/>
+            </w:tcMar>
+          </w:tcPr>
+          <w:p>
+            <w:r>
+              <w:t xml:space="preserve">3/1 </w:t>
+            </w:r>
+          </w:p>
+        </w:tc>
+        <w:tc>
+          <w:tcPr>
+            <w:tcW w:w="3186" w:type="dxa"/>
+            <w:tcBorders>
+              <w:top w:val="single" w:sz="4" w:space="0" w:color="00000A"/>
+              <w:left w:val="single" w:sz="4" w:space="0" w:color="00000A"/>
+              <w:bottom w:val="single" w:sz="4" w:space="0" w:color="00000A"/>
+              <w:right w:val="single" w:sz="4" w:space="0" w:color="00000A"/>
+            </w:tcBorders>
+            <w:shd w:val="clear" w:color="auto" w:fill="FFFFFF"/>
+            <w:tcMar>
+              <w:left w:w="93" w:type="dxa"/>
+            </w:tcMar>
+          </w:tcPr>
+          <w:p>
+            <w:r>
+              <w:t>Locate an asteroid by any means.</w:t>
+            </w:r>
+          </w:p>
+        </w:tc>
+        <w:tc>
+          <w:tcPr>
+            <w:tcW w:w="3198" w:type="dxa"/>
+            <w:tcBorders>
+              <w:top w:val="single" w:sz="4" w:space="0" w:color="00000A"/>
+              <w:left w:val="single" w:sz="4" w:space="0" w:color="00000A"/>
+              <w:bottom w:val="single" w:sz="4" w:space="0" w:color="00000A"/>
+              <w:right w:val="single" w:sz="4" w:space="0" w:color="00000A"/>
+            </w:tcBorders>
+            <w:shd w:val="clear" w:color="auto" w:fill="FFFFFF"/>
+            <w:tcMar>
+              <w:left w:w="93" w:type="dxa"/>
+            </w:tcMar>
+          </w:tcPr>
+          <w:p>
+            <w:r>
+              <w:t>Brandon free-flew for a while. The asteroids had time to clump up, and Colin located the clump.</w:t>
+            </w:r>
+          </w:p>
+        </w:tc>
+      </w:tr>
+      <w:tr>
+        <w:tc>
+          <w:tcPr>
+            <w:tcW w:w="3191" w:type="dxa"/>
+            <w:tcBorders>
+              <w:top w:val="single" w:sz="4" w:space="0" w:color="00000A"/>
+              <w:left w:val="single" w:sz="4" w:space="0" w:color="00000A"/>
+              <w:bottom w:val="single" w:sz="4" w:space="0" w:color="00000A"/>
+              <w:right w:val="single" w:sz="4" w:space="0" w:color="00000A"/>
+            </w:tcBorders>
+            <w:shd w:val="clear" w:color="auto" w:fill="FFFFFF"/>
+            <w:tcMar>
+              <w:left w:w="93" w:type="dxa"/>
+            </w:tcMar>
+          </w:tcPr>
+          <w:p>
+            <w:r>
+              <w:t>3/2</w:t>
+            </w:r>
+          </w:p>
+        </w:tc>
+        <w:tc>
+          <w:tcPr>
+            <w:tcW w:w="3186" w:type="dxa"/>
+            <w:tcBorders>
+              <w:top w:val="single" w:sz="4" w:space="0" w:color="00000A"/>
+              <w:left w:val="single" w:sz="4" w:space="0" w:color="00000A"/>
+              <w:bottom w:val="single" w:sz="4" w:space="0" w:color="00000A"/>
+              <w:right w:val="single" w:sz="4" w:space="0" w:color="00000A"/>
+            </w:tcBorders>
+            <w:shd w:val="clear" w:color="auto" w:fill="FFFFFF"/>
+            <w:tcMar>
+              <w:left w:w="93" w:type="dxa"/>
+            </w:tcMar>
+          </w:tcPr>
+          <w:p>
+            <w:r>
+              <w:t>Pilot the ship into a collision course with the asteroid.</w:t>
+            </w:r>
+          </w:p>
+        </w:tc>
+        <w:tc>
+          <w:tcPr>
+            <w:tcW w:w="3198" w:type="dxa"/>
+            <w:tcBorders>
+              <w:top w:val="single" w:sz="4" w:space="0" w:color="00000A"/>
+              <w:left w:val="single" w:sz="4" w:space="0" w:color="00000A"/>
+              <w:bottom w:val="single" w:sz="4" w:space="0" w:color="00000A"/>
+              <w:right w:val="single" w:sz="4" w:space="0" w:color="00000A"/>
+            </w:tcBorders>
+            <w:shd w:val="clear" w:color="auto" w:fill="FFFFFF"/>
+            <w:tcMar>
+              <w:left w:w="93" w:type="dxa"/>
+            </w:tcMar>
+          </w:tcPr>
+          <w:p>
+            <w:r>
+              <w:t>Brandon appeared to have the clump centered on his screen. However, he didn’t zero out the rotation, which should have been noted.</w:t>
+            </w:r>
+          </w:p>
+        </w:tc>
+      </w:tr>
+      <w:tr>
+        <w:tc>
+          <w:tcPr>
+            <w:tcW w:w="3191" w:type="dxa"/>
+            <w:tcBorders>
+              <w:top w:val="single" w:sz="4" w:space="0" w:color="00000A"/>
+              <w:left w:val="single" w:sz="4" w:space="0" w:color="00000A"/>
+              <w:bottom w:val="single" w:sz="4" w:space="0" w:color="00000A"/>
+              <w:right w:val="single" w:sz="4" w:space="0" w:color="00000A"/>
+            </w:tcBorders>
+            <w:shd w:val="clear" w:color="auto" w:fill="FFFFFF"/>
+            <w:tcMar>
+              <w:left w:w="93" w:type="dxa"/>
+            </w:tcMar>
+          </w:tcPr>
+          <w:p>
+            <w:r>
+              <w:t>3/3</w:t>
+            </w:r>
+          </w:p>
+        </w:tc>
+        <w:tc>
+          <w:tcPr>
+            <w:tcW w:w="3186" w:type="dxa"/>
+            <w:tcBorders>
+              <w:top w:val="single" w:sz="4" w:space="0" w:color="00000A"/>
+              <w:left w:val="single" w:sz="4" w:space="0" w:color="00000A"/>
+              <w:bottom w:val="single" w:sz="4" w:space="0" w:color="00000A"/>
+              <w:right w:val="single" w:sz="4" w:space="0" w:color="00000A"/>
+            </w:tcBorders>
+            <w:shd w:val="clear" w:color="auto" w:fill="FFFFFF"/>
+            <w:tcMar>
+              <w:left w:w="93" w:type="dxa"/>
+            </w:tcMar>
+          </w:tcPr>
+          <w:p>
+            <w:r>
+              <w:t>Collide with the asteroid.</w:t>
+            </w:r>
+          </w:p>
+        </w:tc>
+        <w:tc>
+          <w:tcPr>
+            <w:tcW w:w="3198" w:type="dxa"/>
+            <w:tcBorders>
+              <w:top w:val="single" w:sz="4" w:space="0" w:color="00000A"/>
+              <w:left w:val="single" w:sz="4" w:space="0" w:color="00000A"/>
+              <w:bottom w:val="single" w:sz="4" w:space="0" w:color="00000A"/>
+              <w:right w:val="single" w:sz="4" w:space="0" w:color="00000A"/>
+            </w:tcBorders>
+            <w:shd w:val="clear" w:color="auto" w:fill="FFFFFF"/>
+            <w:tcMar>
+              <w:left w:w="93" w:type="dxa"/>
+            </w:tcMar>
+          </w:tcPr>
+          <w:p>
+            <w:r>
+              <w:t xml:space="preserve">Brandon struggled for approximately 5 minutes to collide with the clump. He repeatedly flew near the clump, only to fly right by and have to begin correcting himself again. He essentially put himself into a fake orbit. After a while, Colin took the controls. After playing </w:t>
+            </w:r>
+            <w:r>
+              <w:lastRenderedPageBreak/>
+              <w:t xml:space="preserve">with the controls for a bit, he encountered the same difficulties as Brandon. Surprisingly, both players seemed very patient with their troubles. Finally, it was suggested that they line up the planet, </w:t>
             </w:r>
             <w:proofErr w:type="gramStart"/>
             <w:r>
-              <w:t>pause</w:t>
+              <w:t>then</w:t>
             </w:r>
             <w:proofErr w:type="gramEnd"/>
             <w:r>
-              <w:t xml:space="preserve"> the game to review the button scheme again.</w:t>
-            </w:r>
-          </w:p>
-        </w:tc>
-      </w:tr>
-      <w:tr>
-        <w:tc>
-          <w:tcPr>
-            <w:tcW w:w="3192" w:type="dxa"/>
-          </w:tcPr>
-          <w:p>
-            <w:r>
-              <w:t xml:space="preserve">1/9 </w:t>
-            </w:r>
-          </w:p>
-        </w:tc>
-        <w:tc>
-          <w:tcPr>
-            <w:tcW w:w="3192" w:type="dxa"/>
+              <w:t xml:space="preserve"> eliminate rotation. Both players collaborated to do so, and Colin successfully piloted the ship into the clump.</w:t>
+            </w:r>
+          </w:p>
+        </w:tc>
+      </w:tr>
+      <w:tr>
+        <w:tc>
+          <w:tcPr>
+            <w:tcW w:w="3191" w:type="dxa"/>
+            <w:tcBorders>
+              <w:top w:val="single" w:sz="4" w:space="0" w:color="00000A"/>
+              <w:left w:val="single" w:sz="4" w:space="0" w:color="00000A"/>
+              <w:bottom w:val="single" w:sz="4" w:space="0" w:color="00000A"/>
+              <w:right w:val="single" w:sz="4" w:space="0" w:color="00000A"/>
+            </w:tcBorders>
+            <w:shd w:val="clear" w:color="auto" w:fill="FFFFFF"/>
+            <w:tcMar>
+              <w:left w:w="93" w:type="dxa"/>
+            </w:tcMar>
+          </w:tcPr>
+          <w:p>
+            <w:r>
+              <w:lastRenderedPageBreak/>
+              <w:t xml:space="preserve">3/4 </w:t>
+            </w:r>
+          </w:p>
+        </w:tc>
+        <w:tc>
+          <w:tcPr>
+            <w:tcW w:w="3186" w:type="dxa"/>
+            <w:tcBorders>
+              <w:top w:val="single" w:sz="4" w:space="0" w:color="00000A"/>
+              <w:left w:val="single" w:sz="4" w:space="0" w:color="00000A"/>
+              <w:bottom w:val="single" w:sz="4" w:space="0" w:color="00000A"/>
+              <w:right w:val="single" w:sz="4" w:space="0" w:color="00000A"/>
+            </w:tcBorders>
+            <w:shd w:val="clear" w:color="auto" w:fill="FFFFFF"/>
+            <w:tcMar>
+              <w:left w:w="93" w:type="dxa"/>
+            </w:tcMar>
+          </w:tcPr>
+          <w:p>
+            <w:r>
+              <w:t>Take note of the force vectors acting on the craft.</w:t>
+            </w:r>
+          </w:p>
+        </w:tc>
+        <w:tc>
+          <w:tcPr>
+            <w:tcW w:w="3198" w:type="dxa"/>
+            <w:tcBorders>
+              <w:top w:val="single" w:sz="4" w:space="0" w:color="00000A"/>
+              <w:left w:val="single" w:sz="4" w:space="0" w:color="00000A"/>
+              <w:bottom w:val="single" w:sz="4" w:space="0" w:color="00000A"/>
+              <w:right w:val="single" w:sz="4" w:space="0" w:color="00000A"/>
+            </w:tcBorders>
+            <w:shd w:val="clear" w:color="auto" w:fill="FFFFFF"/>
+            <w:tcMar>
+              <w:left w:w="93" w:type="dxa"/>
+            </w:tcMar>
+          </w:tcPr>
+          <w:p>
+            <w:r>
+              <w:t>Both players studied the vectors and discussed their meaning.</w:t>
+            </w:r>
+          </w:p>
+        </w:tc>
+      </w:tr>
+      <w:tr>
+        <w:tc>
+          <w:tcPr>
+            <w:tcW w:w="3191" w:type="dxa"/>
+            <w:tcBorders>
+              <w:top w:val="single" w:sz="4" w:space="0" w:color="00000A"/>
+              <w:left w:val="single" w:sz="4" w:space="0" w:color="00000A"/>
+              <w:bottom w:val="single" w:sz="4" w:space="0" w:color="00000A"/>
+              <w:right w:val="single" w:sz="4" w:space="0" w:color="00000A"/>
+            </w:tcBorders>
+            <w:shd w:val="clear" w:color="auto" w:fill="FFFFFF"/>
+            <w:tcMar>
+              <w:left w:w="93" w:type="dxa"/>
+            </w:tcMar>
+          </w:tcPr>
+          <w:p>
+            <w:r>
+              <w:t>3/5</w:t>
+            </w:r>
+          </w:p>
+        </w:tc>
+        <w:tc>
+          <w:tcPr>
+            <w:tcW w:w="3186" w:type="dxa"/>
+            <w:tcBorders>
+              <w:top w:val="single" w:sz="4" w:space="0" w:color="00000A"/>
+              <w:left w:val="single" w:sz="4" w:space="0" w:color="00000A"/>
+              <w:bottom w:val="single" w:sz="4" w:space="0" w:color="00000A"/>
+              <w:right w:val="single" w:sz="4" w:space="0" w:color="00000A"/>
+            </w:tcBorders>
+            <w:shd w:val="clear" w:color="auto" w:fill="FFFFFF"/>
+            <w:tcMar>
+              <w:left w:w="93" w:type="dxa"/>
+            </w:tcMar>
+          </w:tcPr>
+          <w:p>
+            <w:r>
+              <w:t>One direction at a time, bring the ship to a complete stop.</w:t>
+            </w:r>
+          </w:p>
+        </w:tc>
+        <w:tc>
+          <w:tcPr>
+            <w:tcW w:w="3198" w:type="dxa"/>
+            <w:tcBorders>
+              <w:top w:val="single" w:sz="4" w:space="0" w:color="00000A"/>
+              <w:left w:val="single" w:sz="4" w:space="0" w:color="00000A"/>
+              <w:bottom w:val="single" w:sz="4" w:space="0" w:color="00000A"/>
+              <w:right w:val="single" w:sz="4" w:space="0" w:color="00000A"/>
+            </w:tcBorders>
+            <w:shd w:val="clear" w:color="auto" w:fill="FFFFFF"/>
+            <w:tcMar>
+              <w:left w:w="93" w:type="dxa"/>
+            </w:tcMar>
+          </w:tcPr>
+          <w:p>
+            <w:r>
+              <w:t>After several minutes and much discussion, the ship was brought to a nearly complete stop. Due to floating point precision, a complete stop was probably unattainable.</w:t>
+            </w:r>
+          </w:p>
+        </w:tc>
+      </w:tr>
+      <w:tr>
+        <w:tc>
+          <w:tcPr>
+            <w:tcW w:w="3191" w:type="dxa"/>
+            <w:tcBorders>
+              <w:top w:val="single" w:sz="4" w:space="0" w:color="00000A"/>
+              <w:left w:val="single" w:sz="4" w:space="0" w:color="00000A"/>
+              <w:bottom w:val="single" w:sz="4" w:space="0" w:color="00000A"/>
+              <w:right w:val="single" w:sz="4" w:space="0" w:color="00000A"/>
+            </w:tcBorders>
+            <w:shd w:val="clear" w:color="auto" w:fill="FFFFFF"/>
+            <w:tcMar>
+              <w:left w:w="93" w:type="dxa"/>
+            </w:tcMar>
+          </w:tcPr>
+          <w:p>
+            <w:r>
+              <w:t>3/6</w:t>
+            </w:r>
+          </w:p>
+        </w:tc>
+        <w:tc>
+          <w:tcPr>
+            <w:tcW w:w="3186" w:type="dxa"/>
+            <w:tcBorders>
+              <w:top w:val="single" w:sz="4" w:space="0" w:color="00000A"/>
+              <w:left w:val="single" w:sz="4" w:space="0" w:color="00000A"/>
+              <w:bottom w:val="single" w:sz="4" w:space="0" w:color="00000A"/>
+              <w:right w:val="single" w:sz="4" w:space="0" w:color="00000A"/>
+            </w:tcBorders>
+            <w:shd w:val="clear" w:color="auto" w:fill="FFFFFF"/>
+            <w:tcMar>
+              <w:left w:w="93" w:type="dxa"/>
+            </w:tcMar>
           </w:tcPr>
           <w:p>
             <w:r>
@@ -388,267 +1626,379 @@
         </w:tc>
         <w:tc>
           <w:tcPr>
-            <w:tcW w:w="3192" w:type="dxa"/>
-          </w:tcPr>
-          <w:p>
-            <w:r>
-              <w:t>Pressed escape, game closed.</w:t>
-            </w:r>
-          </w:p>
-        </w:tc>
-      </w:tr>
-      <w:tr>
-        <w:tc>
-          <w:tcPr>
-            <w:tcW w:w="3192" w:type="dxa"/>
-          </w:tcPr>
-          <w:p>
-            <w:r>
-              <w:t xml:space="preserve">2/1 </w:t>
-            </w:r>
-          </w:p>
-        </w:tc>
-        <w:tc>
-          <w:tcPr>
-            <w:tcW w:w="3192" w:type="dxa"/>
-          </w:tcPr>
-          <w:p>
-            <w:r>
-              <w:t>Locate an asteroid by any means.</w:t>
-            </w:r>
-          </w:p>
-        </w:tc>
-        <w:tc>
-          <w:tcPr>
-            <w:tcW w:w="3192" w:type="dxa"/>
-          </w:tcPr>
-          <w:p>
-            <w:r>
-              <w:t>Brandon free-flew for a while. The asteroids had time to clump up, and Colin located the clump.</w:t>
-            </w:r>
-          </w:p>
-        </w:tc>
-      </w:tr>
-      <w:tr>
-        <w:tc>
-          <w:tcPr>
-            <w:tcW w:w="3192" w:type="dxa"/>
-          </w:tcPr>
-          <w:p>
-            <w:r>
-              <w:t>2/2</w:t>
-            </w:r>
-          </w:p>
-        </w:tc>
-        <w:tc>
-          <w:tcPr>
-            <w:tcW w:w="3192" w:type="dxa"/>
-          </w:tcPr>
-          <w:p>
-            <w:r>
-              <w:t>Pilot the ship into a collision course with the asteroid.</w:t>
-            </w:r>
-          </w:p>
-        </w:tc>
-        <w:tc>
-          <w:tcPr>
-            <w:tcW w:w="3192" w:type="dxa"/>
-          </w:tcPr>
-          <w:p>
-            <w:r>
-              <w:t>Brandon appeared to have the clump centered on his screen. However, he didn’t zero out the rotation, which should have been noted.</w:t>
-            </w:r>
-          </w:p>
-        </w:tc>
-      </w:tr>
-      <w:tr>
-        <w:tc>
-          <w:tcPr>
-            <w:tcW w:w="3192" w:type="dxa"/>
-          </w:tcPr>
-          <w:p>
-            <w:r>
-              <w:t>2/3</w:t>
-            </w:r>
-          </w:p>
-        </w:tc>
-        <w:tc>
-          <w:tcPr>
-            <w:tcW w:w="3192" w:type="dxa"/>
-          </w:tcPr>
-          <w:p>
-            <w:r>
-              <w:t>Collide with the asteroid.</w:t>
-            </w:r>
-          </w:p>
-        </w:tc>
-        <w:tc>
-          <w:tcPr>
-            <w:tcW w:w="3192" w:type="dxa"/>
-          </w:tcPr>
-          <w:p>
-            <w:r>
-              <w:t xml:space="preserve">Brandon struggled for approximately 5 minutes to collide with the clump. He repeatedly flew near the clump, </w:t>
-            </w:r>
+            <w:tcW w:w="3198" w:type="dxa"/>
+            <w:tcBorders>
+              <w:top w:val="single" w:sz="4" w:space="0" w:color="00000A"/>
+              <w:left w:val="single" w:sz="4" w:space="0" w:color="00000A"/>
+              <w:bottom w:val="single" w:sz="4" w:space="0" w:color="00000A"/>
+              <w:right w:val="single" w:sz="4" w:space="0" w:color="00000A"/>
+            </w:tcBorders>
+            <w:shd w:val="clear" w:color="auto" w:fill="FFFFFF"/>
+            <w:tcMar>
+              <w:left w:w="93" w:type="dxa"/>
+            </w:tcMar>
+          </w:tcPr>
+          <w:p>
+            <w:r>
+              <w:t>Pressed escape to exit.</w:t>
+            </w:r>
+          </w:p>
+        </w:tc>
+      </w:tr>
+      <w:tr>
+        <w:tc>
+          <w:tcPr>
+            <w:tcW w:w="3191" w:type="dxa"/>
+            <w:tcBorders>
+              <w:top w:val="nil"/>
+              <w:left w:val="single" w:sz="4" w:space="0" w:color="00000A"/>
+              <w:bottom w:val="single" w:sz="4" w:space="0" w:color="00000A"/>
+              <w:right w:val="single" w:sz="4" w:space="0" w:color="00000A"/>
+            </w:tcBorders>
+            <w:shd w:val="clear" w:color="auto" w:fill="FFFFFF"/>
+            <w:tcMar>
+              <w:left w:w="93" w:type="dxa"/>
+            </w:tcMar>
+          </w:tcPr>
+          <w:p>
+            <w:r>
+              <w:t>4/1</w:t>
+            </w:r>
+          </w:p>
+        </w:tc>
+        <w:tc>
+          <w:tcPr>
+            <w:tcW w:w="3186" w:type="dxa"/>
+            <w:tcBorders>
+              <w:top w:val="nil"/>
+              <w:left w:val="single" w:sz="4" w:space="0" w:color="00000A"/>
+              <w:bottom w:val="single" w:sz="4" w:space="0" w:color="00000A"/>
+              <w:right w:val="single" w:sz="4" w:space="0" w:color="00000A"/>
+            </w:tcBorders>
+            <w:shd w:val="clear" w:color="auto" w:fill="FFFFFF"/>
+            <w:tcMar>
+              <w:left w:w="93" w:type="dxa"/>
+            </w:tcMar>
+          </w:tcPr>
+          <w:p>
+            <w:r>
+              <w:t>Launch the game</w:t>
+            </w:r>
+          </w:p>
+        </w:tc>
+        <w:tc>
+          <w:tcPr>
+            <w:tcW w:w="3198" w:type="dxa"/>
+            <w:tcBorders>
+              <w:top w:val="nil"/>
+              <w:left w:val="single" w:sz="4" w:space="0" w:color="00000A"/>
+              <w:bottom w:val="single" w:sz="4" w:space="0" w:color="00000A"/>
+              <w:right w:val="single" w:sz="4" w:space="0" w:color="00000A"/>
+            </w:tcBorders>
+            <w:shd w:val="clear" w:color="auto" w:fill="FFFFFF"/>
+            <w:tcMar>
+              <w:left w:w="93" w:type="dxa"/>
+            </w:tcMar>
+          </w:tcPr>
+          <w:p>
+            <w:r>
+              <w:t>No issues</w:t>
+            </w:r>
+          </w:p>
+          <w:p/>
+          <w:p/>
+          <w:p/>
+          <w:p/>
+          <w:p>
+            <w:bookmarkStart w:id="1" w:name="_GoBack1"/>
+            <w:bookmarkEnd w:id="1"/>
+          </w:p>
+        </w:tc>
+      </w:tr>
+      <w:tr>
+        <w:tc>
+          <w:tcPr>
+            <w:tcW w:w="3191" w:type="dxa"/>
+            <w:tcBorders>
+              <w:top w:val="nil"/>
+              <w:left w:val="single" w:sz="4" w:space="0" w:color="00000A"/>
+              <w:bottom w:val="single" w:sz="4" w:space="0" w:color="00000A"/>
+              <w:right w:val="single" w:sz="4" w:space="0" w:color="00000A"/>
+            </w:tcBorders>
+            <w:shd w:val="clear" w:color="auto" w:fill="FFFFFF"/>
+            <w:tcMar>
+              <w:left w:w="93" w:type="dxa"/>
+            </w:tcMar>
+          </w:tcPr>
+          <w:p>
+            <w:r>
+              <w:t>4/2</w:t>
+            </w:r>
+          </w:p>
+        </w:tc>
+        <w:tc>
+          <w:tcPr>
+            <w:tcW w:w="3186" w:type="dxa"/>
+            <w:tcBorders>
+              <w:top w:val="nil"/>
+              <w:left w:val="single" w:sz="4" w:space="0" w:color="00000A"/>
+              <w:bottom w:val="single" w:sz="4" w:space="0" w:color="00000A"/>
+              <w:right w:val="single" w:sz="4" w:space="0" w:color="00000A"/>
+            </w:tcBorders>
+            <w:shd w:val="clear" w:color="auto" w:fill="FFFFFF"/>
+            <w:tcMar>
+              <w:left w:w="93" w:type="dxa"/>
+            </w:tcMar>
+          </w:tcPr>
+          <w:p>
+            <w:r>
+              <w:t>For 3-5 minutes, practice using the controls</w:t>
+            </w:r>
+          </w:p>
+        </w:tc>
+        <w:tc>
+          <w:tcPr>
+            <w:tcW w:w="3198" w:type="dxa"/>
+            <w:tcBorders>
+              <w:top w:val="nil"/>
+              <w:left w:val="single" w:sz="4" w:space="0" w:color="00000A"/>
+              <w:bottom w:val="single" w:sz="4" w:space="0" w:color="00000A"/>
+              <w:right w:val="single" w:sz="4" w:space="0" w:color="00000A"/>
+            </w:tcBorders>
+            <w:shd w:val="clear" w:color="auto" w:fill="FFFFFF"/>
+            <w:tcMar>
+              <w:left w:w="93" w:type="dxa"/>
+            </w:tcMar>
+          </w:tcPr>
+          <w:p>
+            <w:r>
+              <w:t>Seemed to have a good grasp on the controls, although both players expressed that they kept confusing the “yaw” and “strafe” controls.</w:t>
+            </w:r>
+          </w:p>
+          <w:p/>
+          <w:p/>
+          <w:p>
+            <w:bookmarkStart w:id="2" w:name="_GoBack2"/>
+            <w:bookmarkEnd w:id="2"/>
+          </w:p>
+        </w:tc>
+      </w:tr>
+      <w:tr>
+        <w:tc>
+          <w:tcPr>
+            <w:tcW w:w="3191" w:type="dxa"/>
+            <w:tcBorders>
+              <w:top w:val="nil"/>
+              <w:left w:val="single" w:sz="4" w:space="0" w:color="00000A"/>
+              <w:bottom w:val="single" w:sz="4" w:space="0" w:color="00000A"/>
+              <w:right w:val="single" w:sz="4" w:space="0" w:color="00000A"/>
+            </w:tcBorders>
+            <w:shd w:val="clear" w:color="auto" w:fill="FFFFFF"/>
+            <w:tcMar>
+              <w:left w:w="93" w:type="dxa"/>
+            </w:tcMar>
+          </w:tcPr>
+          <w:p>
             <w:r>
               <w:lastRenderedPageBreak/>
-              <w:t xml:space="preserve">only to fly right by and have to begin correcting himself again. He essentially put himself into a fake orbit. After a while, Colin took the controls. After playing with the controls for a bit, he encountered the same difficulties as Brandon. Surprisingly, both players seemed very patient with their troubles. Finally, it was suggested that they line up the planet, </w:t>
-            </w:r>
-            <w:proofErr w:type="gramStart"/>
-            <w:r>
-              <w:t>then</w:t>
-            </w:r>
-            <w:proofErr w:type="gramEnd"/>
-            <w:r>
-              <w:t xml:space="preserve"> eliminate rotation. Both players collaborated to do so, and Colin successfully piloted the ship into the clump.</w:t>
-            </w:r>
-          </w:p>
-        </w:tc>
-      </w:tr>
-      <w:tr>
-        <w:tc>
-          <w:tcPr>
-            <w:tcW w:w="3192" w:type="dxa"/>
-          </w:tcPr>
-          <w:p>
-            <w:r>
-              <w:lastRenderedPageBreak/>
-              <w:t xml:space="preserve">2/4 </w:t>
-            </w:r>
-          </w:p>
-        </w:tc>
-        <w:tc>
-          <w:tcPr>
-            <w:tcW w:w="3192" w:type="dxa"/>
-          </w:tcPr>
-          <w:p>
-            <w:r>
-              <w:t>Take note of the force vectors acting on the craft.</w:t>
-            </w:r>
-          </w:p>
-        </w:tc>
-        <w:tc>
-          <w:tcPr>
-            <w:tcW w:w="3192" w:type="dxa"/>
-          </w:tcPr>
-          <w:p>
-            <w:r>
-              <w:t>Both players studied the vectors and discussed their meaning.</w:t>
-            </w:r>
-          </w:p>
-        </w:tc>
-      </w:tr>
-      <w:tr>
-        <w:tc>
-          <w:tcPr>
-            <w:tcW w:w="3192" w:type="dxa"/>
-          </w:tcPr>
-          <w:p>
-            <w:r>
-              <w:t>2/5</w:t>
-            </w:r>
-          </w:p>
-        </w:tc>
-        <w:tc>
-          <w:tcPr>
-            <w:tcW w:w="3192" w:type="dxa"/>
-          </w:tcPr>
-          <w:p>
-            <w:r>
-              <w:t>One direction at a time, bring the ship to a complete stop.</w:t>
-            </w:r>
-          </w:p>
-        </w:tc>
-        <w:tc>
-          <w:tcPr>
-            <w:tcW w:w="3192" w:type="dxa"/>
-          </w:tcPr>
-          <w:p>
-            <w:r>
-              <w:t>After several minutes and much discussion, the ship was brought to a nearly complete stop. Due to floating point precision, a complete stop was probably unattainable.</w:t>
-            </w:r>
-          </w:p>
-        </w:tc>
-      </w:tr>
-      <w:tr>
-        <w:tc>
-          <w:tcPr>
-            <w:tcW w:w="3192" w:type="dxa"/>
-          </w:tcPr>
-          <w:p>
-            <w:r>
-              <w:t>2/6</w:t>
-            </w:r>
-          </w:p>
-        </w:tc>
-        <w:tc>
-          <w:tcPr>
-            <w:tcW w:w="3192" w:type="dxa"/>
-          </w:tcPr>
-          <w:p>
-            <w:r>
-              <w:t>Exit the game</w:t>
-            </w:r>
-          </w:p>
-        </w:tc>
-        <w:tc>
-          <w:tcPr>
-            <w:tcW w:w="3192" w:type="dxa"/>
-          </w:tcPr>
-          <w:p>
-            <w:r>
-              <w:t>Pressed escape to exit.</w:t>
-            </w:r>
-            <w:bookmarkStart w:id="0" w:name="_GoBack"/>
-            <w:bookmarkEnd w:id="0"/>
+              <w:t>4/3</w:t>
+            </w:r>
+          </w:p>
+        </w:tc>
+        <w:tc>
+          <w:tcPr>
+            <w:tcW w:w="3186" w:type="dxa"/>
+            <w:tcBorders>
+              <w:top w:val="nil"/>
+              <w:left w:val="single" w:sz="4" w:space="0" w:color="00000A"/>
+              <w:bottom w:val="single" w:sz="4" w:space="0" w:color="00000A"/>
+              <w:right w:val="single" w:sz="4" w:space="0" w:color="00000A"/>
+            </w:tcBorders>
+            <w:shd w:val="clear" w:color="auto" w:fill="FFFFFF"/>
+            <w:tcMar>
+              <w:left w:w="93" w:type="dxa"/>
+            </w:tcMar>
+          </w:tcPr>
+          <w:p>
+            <w:r>
+              <w:t>Attempt near-misses with the planet</w:t>
+            </w:r>
+          </w:p>
+        </w:tc>
+        <w:tc>
+          <w:tcPr>
+            <w:tcW w:w="3198" w:type="dxa"/>
+            <w:tcBorders>
+              <w:top w:val="nil"/>
+              <w:left w:val="single" w:sz="4" w:space="0" w:color="00000A"/>
+              <w:bottom w:val="single" w:sz="4" w:space="0" w:color="00000A"/>
+              <w:right w:val="single" w:sz="4" w:space="0" w:color="00000A"/>
+            </w:tcBorders>
+            <w:shd w:val="clear" w:color="auto" w:fill="FFFFFF"/>
+            <w:tcMar>
+              <w:left w:w="93" w:type="dxa"/>
+            </w:tcMar>
+          </w:tcPr>
+          <w:p>
+            <w:r>
+              <w:t xml:space="preserve">Managed to actually fly fairly close to the planet, especially Colin. None were “near” misses, but quality fly-bys. </w:t>
+            </w:r>
+          </w:p>
+          <w:p/>
+          <w:p>
+            <w:bookmarkStart w:id="3" w:name="_GoBack3"/>
+            <w:bookmarkEnd w:id="3"/>
+          </w:p>
+        </w:tc>
+      </w:tr>
+      <w:tr>
+        <w:tc>
+          <w:tcPr>
+            <w:tcW w:w="3191" w:type="dxa"/>
+            <w:tcBorders>
+              <w:top w:val="nil"/>
+              <w:left w:val="single" w:sz="4" w:space="0" w:color="00000A"/>
+              <w:bottom w:val="single" w:sz="4" w:space="0" w:color="00000A"/>
+              <w:right w:val="single" w:sz="4" w:space="0" w:color="00000A"/>
+            </w:tcBorders>
+            <w:shd w:val="clear" w:color="auto" w:fill="FFFFFF"/>
+            <w:tcMar>
+              <w:left w:w="93" w:type="dxa"/>
+            </w:tcMar>
+          </w:tcPr>
+          <w:p>
+            <w:r>
+              <w:t>4/4</w:t>
+            </w:r>
+          </w:p>
+        </w:tc>
+        <w:tc>
+          <w:tcPr>
+            <w:tcW w:w="3186" w:type="dxa"/>
+            <w:tcBorders>
+              <w:top w:val="nil"/>
+              <w:left w:val="single" w:sz="4" w:space="0" w:color="00000A"/>
+              <w:bottom w:val="single" w:sz="4" w:space="0" w:color="00000A"/>
+              <w:right w:val="single" w:sz="4" w:space="0" w:color="00000A"/>
+            </w:tcBorders>
+            <w:shd w:val="clear" w:color="auto" w:fill="FFFFFF"/>
+            <w:tcMar>
+              <w:left w:w="93" w:type="dxa"/>
+            </w:tcMar>
+          </w:tcPr>
+          <w:p>
+            <w:r>
+              <w:t>See how fast you can move the ship in multiple directions without losing control</w:t>
+            </w:r>
+          </w:p>
+        </w:tc>
+        <w:tc>
+          <w:tcPr>
+            <w:tcW w:w="3198" w:type="dxa"/>
+            <w:tcBorders>
+              <w:top w:val="nil"/>
+              <w:left w:val="single" w:sz="4" w:space="0" w:color="00000A"/>
+              <w:bottom w:val="single" w:sz="4" w:space="0" w:color="00000A"/>
+              <w:right w:val="single" w:sz="4" w:space="0" w:color="00000A"/>
+            </w:tcBorders>
+            <w:shd w:val="clear" w:color="auto" w:fill="FFFFFF"/>
+            <w:tcMar>
+              <w:left w:w="93" w:type="dxa"/>
+            </w:tcMar>
+          </w:tcPr>
+          <w:p>
+            <w:r>
+              <w:t>Both players did well at tapping the buttons to maintain some kind of control and avoid over-accelerating and over-correcting.</w:t>
+            </w:r>
+          </w:p>
+          <w:p/>
+          <w:p/>
+          <w:p>
+            <w:bookmarkStart w:id="4" w:name="_GoBack4"/>
+            <w:bookmarkEnd w:id="4"/>
+          </w:p>
+        </w:tc>
+      </w:tr>
+      <w:tr>
+        <w:tc>
+          <w:tcPr>
+            <w:tcW w:w="3191" w:type="dxa"/>
+            <w:tcBorders>
+              <w:top w:val="nil"/>
+              <w:left w:val="single" w:sz="4" w:space="0" w:color="00000A"/>
+              <w:bottom w:val="single" w:sz="4" w:space="0" w:color="00000A"/>
+              <w:right w:val="single" w:sz="4" w:space="0" w:color="00000A"/>
+            </w:tcBorders>
+            <w:shd w:val="clear" w:color="auto" w:fill="FFFFFF"/>
+            <w:tcMar>
+              <w:left w:w="93" w:type="dxa"/>
+            </w:tcMar>
+          </w:tcPr>
+          <w:p>
+            <w:r>
+              <w:t>4/5</w:t>
+            </w:r>
+          </w:p>
+        </w:tc>
+        <w:tc>
+          <w:tcPr>
+            <w:tcW w:w="3186" w:type="dxa"/>
+            <w:tcBorders>
+              <w:top w:val="nil"/>
+              <w:left w:val="single" w:sz="4" w:space="0" w:color="00000A"/>
+              <w:bottom w:val="single" w:sz="4" w:space="0" w:color="00000A"/>
+              <w:right w:val="single" w:sz="4" w:space="0" w:color="00000A"/>
+            </w:tcBorders>
+            <w:shd w:val="clear" w:color="auto" w:fill="FFFFFF"/>
+            <w:tcMar>
+              <w:left w:w="93" w:type="dxa"/>
+            </w:tcMar>
+          </w:tcPr>
+          <w:p>
+            <w:r>
+              <w:t>See how long you can maintain orbit of the planet</w:t>
+            </w:r>
+          </w:p>
+        </w:tc>
+        <w:tc>
+          <w:tcPr>
+            <w:tcW w:w="3198" w:type="dxa"/>
+            <w:tcBorders>
+              <w:top w:val="nil"/>
+              <w:left w:val="single" w:sz="4" w:space="0" w:color="00000A"/>
+              <w:bottom w:val="single" w:sz="4" w:space="0" w:color="00000A"/>
+              <w:right w:val="single" w:sz="4" w:space="0" w:color="00000A"/>
+            </w:tcBorders>
+            <w:shd w:val="clear" w:color="auto" w:fill="FFFFFF"/>
+            <w:tcMar>
+              <w:left w:w="93" w:type="dxa"/>
+            </w:tcMar>
+          </w:tcPr>
+          <w:p>
+            <w:r>
+              <w:t>Both players maintained orbits with minimal corrections for 15-20 seconds.</w:t>
+            </w:r>
+            <w:bookmarkStart w:id="5" w:name="_GoBack"/>
+            <w:bookmarkEnd w:id="5"/>
+          </w:p>
+          <w:p/>
+          <w:p/>
+          <w:p/>
+          <w:p/>
+          <w:p>
+            <w:bookmarkStart w:id="6" w:name="_GoBack5"/>
+            <w:bookmarkEnd w:id="6"/>
           </w:p>
         </w:tc>
       </w:tr>
     </w:tbl>
     <w:p/>
-    <w:p>
-      <w:r>
-        <w:t xml:space="preserve">    \item Locate the planet by any means</w:t>
-      </w:r>
-    </w:p>
-    <w:p>
-      <w:r>
-        <w:t xml:space="preserve">    \item Pilot the ship into a collision course with the planet</w:t>
-      </w:r>
-    </w:p>
-    <w:p>
-      <w:r>
-        <w:t xml:space="preserve">    \item Collide with the planet</w:t>
-      </w:r>
-    </w:p>
-    <w:p>
-      <w:r>
-        <w:t xml:space="preserve">    \item Take note of the force vectors acting on the craft</w:t>
-      </w:r>
-    </w:p>
-    <w:p>
-      <w:r>
-        <w:t xml:space="preserve">    \item </w:t>
-      </w:r>
-      <w:proofErr w:type="gramStart"/>
-      <w:r>
-        <w:t>One</w:t>
-      </w:r>
-      <w:proofErr w:type="gramEnd"/>
-      <w:r>
-        <w:t xml:space="preserve"> direction at a time, bring the ship to a complete stop</w:t>
-      </w:r>
-    </w:p>
-    <w:p>
-      <w:r>
-        <w:t xml:space="preserve">    \item Exit the game</w:t>
-      </w:r>
-    </w:p>
     <w:sectPr>
       <w:pgSz w:w="12240" w:h="15840"/>
-      <w:pgMar w:top="1440" w:right="1440" w:bottom="1440" w:left="1440" w:header="720" w:footer="720" w:gutter="0"/>
+      <w:pgMar w:top="1440" w:right="1440" w:bottom="1440" w:left="1440" w:header="0" w:footer="0" w:gutter="0"/>
       <w:cols w:space="720"/>
-      <w:docGrid w:linePitch="360"/>
+      <w:formProt w:val="0"/>
+      <w:docGrid w:linePitch="360" w:charSpace="16384"/>
     </w:sectPr>
   </w:body>
 </w:document>
@@ -659,13 +2009,17 @@
   <w:docDefaults>
     <w:rPrDefault>
       <w:rPr>
-        <w:rFonts w:asciiTheme="minorHAnsi" w:eastAsiaTheme="minorHAnsi" w:hAnsiTheme="minorHAnsi" w:cstheme="minorBidi"/>
+        <w:rFonts w:asciiTheme="minorHAnsi" w:eastAsiaTheme="minorEastAsia" w:hAnsiTheme="minorHAnsi" w:cstheme="minorBidi"/>
         <w:sz w:val="22"/>
         <w:szCs w:val="22"/>
         <w:lang w:val="en-US" w:eastAsia="en-US" w:bidi="ar-SA"/>
       </w:rPr>
     </w:rPrDefault>
-    <w:pPrDefault/>
+    <w:pPrDefault>
+      <w:pPr>
+        <w:spacing w:after="200" w:line="276" w:lineRule="auto"/>
+      </w:pPr>
+    </w:pPrDefault>
   </w:docDefaults>
   <w:latentStyles w:defLockedState="0" w:defUIPriority="99" w:defSemiHidden="1" w:defUnhideWhenUsed="1" w:defQFormat="0" w:count="267">
     <w:lsdException w:name="Normal" w:semiHidden="0" w:uiPriority="0" w:unhideWhenUsed="0" w:qFormat="1"/>
@@ -808,7 +2162,13 @@
   </w:latentStyles>
   <w:style w:type="paragraph" w:default="1" w:styleId="Normal">
     <w:name w:val="Normal"/>
-    <w:qFormat/>
+    <w:pPr>
+      <w:suppressAutoHyphens/>
+    </w:pPr>
+    <w:rPr>
+      <w:rFonts w:ascii="Calibri" w:eastAsia="DejaVu Sans" w:hAnsi="Calibri"/>
+      <w:color w:val="00000A"/>
+    </w:rPr>
   </w:style>
   <w:style w:type="character" w:default="1" w:styleId="DefaultParagraphFont">
     <w:name w:val="Default Paragraph Font"/>
@@ -837,28 +2197,66 @@
     <w:semiHidden/>
     <w:unhideWhenUsed/>
   </w:style>
-  <w:style w:type="table" w:styleId="TableGrid">
-    <w:name w:val="Table Grid"/>
-    <w:basedOn w:val="TableNormal"/>
-    <w:uiPriority w:val="59"/>
-    <w:rsid w:val="0003706B"/>
-    <w:tblPr>
-      <w:tblInd w:w="0" w:type="dxa"/>
-      <w:tblBorders>
-        <w:top w:val="single" w:sz="4" w:space="0" w:color="auto"/>
-        <w:left w:val="single" w:sz="4" w:space="0" w:color="auto"/>
-        <w:bottom w:val="single" w:sz="4" w:space="0" w:color="auto"/>
-        <w:right w:val="single" w:sz="4" w:space="0" w:color="auto"/>
-        <w:insideH w:val="single" w:sz="4" w:space="0" w:color="auto"/>
-        <w:insideV w:val="single" w:sz="4" w:space="0" w:color="auto"/>
-      </w:tblBorders>
-      <w:tblCellMar>
-        <w:top w:w="0" w:type="dxa"/>
-        <w:left w:w="108" w:type="dxa"/>
-        <w:bottom w:w="0" w:type="dxa"/>
-        <w:right w:w="108" w:type="dxa"/>
-      </w:tblCellMar>
-    </w:tblPr>
+  <w:style w:type="paragraph" w:customStyle="1" w:styleId="Heading">
+    <w:name w:val="Heading"/>
+    <w:basedOn w:val="Normal"/>
+    <w:next w:val="TextBody"/>
+    <w:pPr>
+      <w:keepNext/>
+      <w:spacing w:before="240" w:after="120"/>
+    </w:pPr>
+    <w:rPr>
+      <w:rFonts w:ascii="Liberation Sans" w:hAnsi="Liberation Sans" w:cs="Lohit Hindi"/>
+      <w:sz w:val="28"/>
+      <w:szCs w:val="28"/>
+    </w:rPr>
+  </w:style>
+  <w:style w:type="paragraph" w:customStyle="1" w:styleId="TextBody">
+    <w:name w:val="Text Body"/>
+    <w:basedOn w:val="Normal"/>
+    <w:pPr>
+      <w:spacing w:after="120"/>
+    </w:pPr>
+  </w:style>
+  <w:style w:type="paragraph" w:styleId="List">
+    <w:name w:val="List"/>
+    <w:basedOn w:val="TextBody"/>
+    <w:rPr>
+      <w:rFonts w:cs="Lohit Hindi"/>
+    </w:rPr>
+  </w:style>
+  <w:style w:type="paragraph" w:styleId="Caption">
+    <w:name w:val="caption"/>
+    <w:basedOn w:val="Normal"/>
+    <w:pPr>
+      <w:suppressLineNumbers/>
+      <w:spacing w:before="120" w:after="120"/>
+    </w:pPr>
+    <w:rPr>
+      <w:rFonts w:cs="Lohit Hindi"/>
+      <w:i/>
+      <w:iCs/>
+      <w:sz w:val="24"/>
+      <w:szCs w:val="24"/>
+    </w:rPr>
+  </w:style>
+  <w:style w:type="paragraph" w:customStyle="1" w:styleId="Index">
+    <w:name w:val="Index"/>
+    <w:basedOn w:val="Normal"/>
+    <w:pPr>
+      <w:suppressLineNumbers/>
+    </w:pPr>
+    <w:rPr>
+      <w:rFonts w:cs="Lohit Hindi"/>
+    </w:rPr>
+  </w:style>
+  <w:style w:type="paragraph" w:customStyle="1" w:styleId="TableContents">
+    <w:name w:val="Table Contents"/>
+    <w:basedOn w:val="Normal"/>
+  </w:style>
+  <w:style w:type="paragraph" w:customStyle="1" w:styleId="TableHeading">
+    <w:name w:val="Table Heading"/>
+    <w:basedOn w:val="TableContents"/>
   </w:style>
 </w:styles>
 </file>
@@ -868,13 +2266,17 @@
   <w:docDefaults>
     <w:rPrDefault>
       <w:rPr>
-        <w:rFonts w:asciiTheme="minorHAnsi" w:eastAsiaTheme="minorHAnsi" w:hAnsiTheme="minorHAnsi" w:cstheme="minorBidi"/>
+        <w:rFonts w:asciiTheme="minorHAnsi" w:eastAsiaTheme="minorEastAsia" w:hAnsiTheme="minorHAnsi" w:cstheme="minorBidi"/>
         <w:sz w:val="22"/>
         <w:szCs w:val="22"/>
         <w:lang w:val="en-US" w:eastAsia="en-US" w:bidi="ar-SA"/>
       </w:rPr>
     </w:rPrDefault>
-    <w:pPrDefault/>
+    <w:pPrDefault>
+      <w:pPr>
+        <w:spacing w:after="200" w:line="276" w:lineRule="auto"/>
+      </w:pPr>
+    </w:pPrDefault>
   </w:docDefaults>
   <w:latentStyles w:defLockedState="0" w:defUIPriority="99" w:defSemiHidden="1" w:defUnhideWhenUsed="1" w:defQFormat="0" w:count="267">
     <w:lsdException w:name="Normal" w:semiHidden="0" w:uiPriority="0" w:unhideWhenUsed="0" w:qFormat="1"/>
@@ -1017,7 +2419,13 @@
   </w:latentStyles>
   <w:style w:type="paragraph" w:default="1" w:styleId="Normal">
     <w:name w:val="Normal"/>
-    <w:qFormat/>
+    <w:pPr>
+      <w:suppressAutoHyphens/>
+    </w:pPr>
+    <w:rPr>
+      <w:rFonts w:ascii="Calibri" w:eastAsia="DejaVu Sans" w:hAnsi="Calibri"/>
+      <w:color w:val="00000A"/>
+    </w:rPr>
   </w:style>
   <w:style w:type="character" w:default="1" w:styleId="DefaultParagraphFont">
     <w:name w:val="Default Paragraph Font"/>
@@ -1046,28 +2454,66 @@
     <w:semiHidden/>
     <w:unhideWhenUsed/>
   </w:style>
-  <w:style w:type="table" w:styleId="TableGrid">
-    <w:name w:val="Table Grid"/>
-    <w:basedOn w:val="TableNormal"/>
-    <w:uiPriority w:val="59"/>
-    <w:rsid w:val="0003706B"/>
-    <w:tblPr>
-      <w:tblInd w:w="0" w:type="dxa"/>
-      <w:tblBorders>
-        <w:top w:val="single" w:sz="4" w:space="0" w:color="auto"/>
-        <w:left w:val="single" w:sz="4" w:space="0" w:color="auto"/>
-        <w:bottom w:val="single" w:sz="4" w:space="0" w:color="auto"/>
-        <w:right w:val="single" w:sz="4" w:space="0" w:color="auto"/>
-        <w:insideH w:val="single" w:sz="4" w:space="0" w:color="auto"/>
-        <w:insideV w:val="single" w:sz="4" w:space="0" w:color="auto"/>
-      </w:tblBorders>
-      <w:tblCellMar>
-        <w:top w:w="0" w:type="dxa"/>
-        <w:left w:w="108" w:type="dxa"/>
-        <w:bottom w:w="0" w:type="dxa"/>
-        <w:right w:w="108" w:type="dxa"/>
-      </w:tblCellMar>
-    </w:tblPr>
+  <w:style w:type="paragraph" w:customStyle="1" w:styleId="Heading">
+    <w:name w:val="Heading"/>
+    <w:basedOn w:val="Normal"/>
+    <w:next w:val="TextBody"/>
+    <w:pPr>
+      <w:keepNext/>
+      <w:spacing w:before="240" w:after="120"/>
+    </w:pPr>
+    <w:rPr>
+      <w:rFonts w:ascii="Liberation Sans" w:hAnsi="Liberation Sans" w:cs="Lohit Hindi"/>
+      <w:sz w:val="28"/>
+      <w:szCs w:val="28"/>
+    </w:rPr>
+  </w:style>
+  <w:style w:type="paragraph" w:customStyle="1" w:styleId="TextBody">
+    <w:name w:val="Text Body"/>
+    <w:basedOn w:val="Normal"/>
+    <w:pPr>
+      <w:spacing w:after="120"/>
+    </w:pPr>
+  </w:style>
+  <w:style w:type="paragraph" w:styleId="List">
+    <w:name w:val="List"/>
+    <w:basedOn w:val="TextBody"/>
+    <w:rPr>
+      <w:rFonts w:cs="Lohit Hindi"/>
+    </w:rPr>
+  </w:style>
+  <w:style w:type="paragraph" w:styleId="Caption">
+    <w:name w:val="caption"/>
+    <w:basedOn w:val="Normal"/>
+    <w:pPr>
+      <w:suppressLineNumbers/>
+      <w:spacing w:before="120" w:after="120"/>
+    </w:pPr>
+    <w:rPr>
+      <w:rFonts w:cs="Lohit Hindi"/>
+      <w:i/>
+      <w:iCs/>
+      <w:sz w:val="24"/>
+      <w:szCs w:val="24"/>
+    </w:rPr>
+  </w:style>
+  <w:style w:type="paragraph" w:customStyle="1" w:styleId="Index">
+    <w:name w:val="Index"/>
+    <w:basedOn w:val="Normal"/>
+    <w:pPr>
+      <w:suppressLineNumbers/>
+    </w:pPr>
+    <w:rPr>
+      <w:rFonts w:cs="Lohit Hindi"/>
+    </w:rPr>
+  </w:style>
+  <w:style w:type="paragraph" w:customStyle="1" w:styleId="TableContents">
+    <w:name w:val="Table Contents"/>
+    <w:basedOn w:val="Normal"/>
+  </w:style>
+  <w:style w:type="paragraph" w:customStyle="1" w:styleId="TableHeading">
+    <w:name w:val="Table Heading"/>
+    <w:basedOn w:val="TableContents"/>
   </w:style>
 </w:styles>
 </file>
@@ -1355,4 +2801,16 @@
   <a:objectDefaults/>
   <a:extraClrSchemeLst/>
 </a:theme>
+</file>
+
+<file path=customXml/item1.xml><?xml version="1.0" encoding="utf-8"?>
+<b:Sources xmlns:b="http://schemas.openxmlformats.org/officeDocument/2006/bibliography" xmlns="http://schemas.openxmlformats.org/officeDocument/2006/bibliography" SelectedStyle="\APA.XSL" StyleName="APA"/>
+</file>
+
+<file path=customXml/itemProps1.xml><?xml version="1.0" encoding="utf-8"?>
+<ds:datastoreItem xmlns:ds="http://schemas.openxmlformats.org/officeDocument/2006/customXml" ds:itemID="{18614984-046B-4627-9663-A869834AC327}">
+  <ds:schemaRefs>
+    <ds:schemaRef ds:uri="http://schemas.openxmlformats.org/officeDocument/2006/bibliography"/>
+  </ds:schemaRefs>
+</ds:datastoreItem>
 </file>
</xml_diff>